<commit_message>
Finalized Manuals and a ton of UML class Diagrams
</commit_message>
<xml_diff>
--- a/OnlineExamManagmentSystem/Documents/Installation-Manual.docx
+++ b/OnlineExamManagmentSystem/Documents/Installation-Manual.docx
@@ -744,7 +744,7 @@
               </w:rPr>
               <w:t xml:space="preserve">Viewing the Packages</w:t>
               <w:tab/>
-              <w:t xml:space="preserve">28</w:t>
+              <w:t xml:space="preserve">24</w:t>
             </w:r>
           </w:hyperlink>
           <w:r>
@@ -950,12 +950,12 @@
           <wp:inline distB="0" distT="0" distL="114300" distR="114300">
             <wp:extent cx="5619750" cy="2809875"/>
             <wp:effectExtent b="0" l="0" r="0" t="0"/>
-            <wp:docPr id="1234682038" name="image12.png"/>
+            <wp:docPr id="1234682036" name="image16.png"/>
             <a:graphic>
               <a:graphicData uri="http://schemas.openxmlformats.org/drawingml/2006/picture">
                 <pic:pic>
                   <pic:nvPicPr>
-                    <pic:cNvPr id="0" name="image12.png"/>
+                    <pic:cNvPr id="0" name="image16.png"/>
                     <pic:cNvPicPr preferRelativeResize="0"/>
                   </pic:nvPicPr>
                   <pic:blipFill>
@@ -1074,12 +1074,12 @@
           <wp:inline distB="0" distT="0" distL="114300" distR="114300">
             <wp:extent cx="2962275" cy="4572000"/>
             <wp:effectExtent b="0" l="0" r="0" t="0"/>
-            <wp:docPr id="1234682039" name="image14.png"/>
+            <wp:docPr id="1234682037" name="image20.png"/>
             <a:graphic>
               <a:graphicData uri="http://schemas.openxmlformats.org/drawingml/2006/picture">
                 <pic:pic>
                   <pic:nvPicPr>
-                    <pic:cNvPr id="0" name="image14.png"/>
+                    <pic:cNvPr id="0" name="image20.png"/>
                     <pic:cNvPicPr preferRelativeResize="0"/>
                   </pic:nvPicPr>
                   <pic:blipFill>
@@ -1184,7 +1184,7 @@
           <wp:inline distB="114300" distT="114300" distL="114300" distR="114300">
             <wp:extent cx="5943600" cy="4356100"/>
             <wp:effectExtent b="0" l="0" r="0" t="0"/>
-            <wp:docPr id="1234682023" name="image21.png"/>
+            <wp:docPr id="1234682022" name="image21.png"/>
             <a:graphic>
               <a:graphicData uri="http://schemas.openxmlformats.org/drawingml/2006/picture">
                 <pic:pic>
@@ -1334,12 +1334,12 @@
           <wp:inline distB="114300" distT="114300" distL="114300" distR="114300">
             <wp:extent cx="3352420" cy="3296413"/>
             <wp:effectExtent b="0" l="0" r="0" t="0"/>
-            <wp:docPr id="1234682029" name="image23.png"/>
+            <wp:docPr id="1234682027" name="image11.png"/>
             <a:graphic>
               <a:graphicData uri="http://schemas.openxmlformats.org/drawingml/2006/picture">
                 <pic:pic>
                   <pic:nvPicPr>
-                    <pic:cNvPr id="0" name="image23.png"/>
+                    <pic:cNvPr id="0" name="image11.png"/>
                     <pic:cNvPicPr preferRelativeResize="0"/>
                   </pic:nvPicPr>
                   <pic:blipFill>
@@ -1402,12 +1402,12 @@
           <wp:inline distB="114300" distT="114300" distL="114300" distR="114300">
             <wp:extent cx="3533775" cy="3429000"/>
             <wp:effectExtent b="0" l="0" r="0" t="0"/>
-            <wp:docPr id="1234682014" name="image10.png"/>
+            <wp:docPr id="1234682013" name="image1.png"/>
             <a:graphic>
               <a:graphicData uri="http://schemas.openxmlformats.org/drawingml/2006/picture">
                 <pic:pic>
                   <pic:nvPicPr>
-                    <pic:cNvPr id="0" name="image10.png"/>
+                    <pic:cNvPr id="0" name="image1.png"/>
                     <pic:cNvPicPr preferRelativeResize="0"/>
                   </pic:nvPicPr>
                   <pic:blipFill>
@@ -1506,12 +1506,12 @@
           <wp:inline distB="114300" distT="114300" distL="114300" distR="114300">
             <wp:extent cx="5943600" cy="2362200"/>
             <wp:effectExtent b="0" l="0" r="0" t="0"/>
-            <wp:docPr id="1234682041" name="image19.png"/>
+            <wp:docPr id="1234682039" name="image33.png"/>
             <a:graphic>
               <a:graphicData uri="http://schemas.openxmlformats.org/drawingml/2006/picture">
                 <pic:pic>
                   <pic:nvPicPr>
-                    <pic:cNvPr id="0" name="image19.png"/>
+                    <pic:cNvPr id="0" name="image33.png"/>
                     <pic:cNvPicPr preferRelativeResize="0"/>
                   </pic:nvPicPr>
                   <pic:blipFill>
@@ -1599,12 +1599,12 @@
           <wp:inline distB="114300" distT="114300" distL="114300" distR="114300">
             <wp:extent cx="5943600" cy="2362200"/>
             <wp:effectExtent b="0" l="0" r="0" t="0"/>
-            <wp:docPr id="1234682018" name="image6.png"/>
+            <wp:docPr id="1234682017" name="image4.png"/>
             <a:graphic>
               <a:graphicData uri="http://schemas.openxmlformats.org/drawingml/2006/picture">
                 <pic:pic>
                   <pic:nvPicPr>
-                    <pic:cNvPr id="0" name="image6.png"/>
+                    <pic:cNvPr id="0" name="image4.png"/>
                     <pic:cNvPicPr preferRelativeResize="0"/>
                   </pic:nvPicPr>
                   <pic:blipFill>
@@ -1748,12 +1748,12 @@
           <wp:inline distB="114300" distT="114300" distL="114300" distR="114300">
             <wp:extent cx="5943600" cy="4356100"/>
             <wp:effectExtent b="0" l="0" r="0" t="0"/>
-            <wp:docPr id="1234682028" name="image3.png"/>
+            <wp:docPr id="1234682026" name="image15.png"/>
             <a:graphic>
               <a:graphicData uri="http://schemas.openxmlformats.org/drawingml/2006/picture">
                 <pic:pic>
                   <pic:nvPicPr>
-                    <pic:cNvPr id="0" name="image3.png"/>
+                    <pic:cNvPr id="0" name="image15.png"/>
                     <pic:cNvPicPr preferRelativeResize="0"/>
                   </pic:nvPicPr>
                   <pic:blipFill>
@@ -1842,7 +1842,7 @@
           <wp:inline distB="114300" distT="114300" distL="114300" distR="114300">
             <wp:extent cx="5943600" cy="2870200"/>
             <wp:effectExtent b="0" l="0" r="0" t="0"/>
-            <wp:docPr id="1234682037" name="image13.png"/>
+            <wp:docPr id="1234682035" name="image13.png"/>
             <a:graphic>
               <a:graphicData uri="http://schemas.openxmlformats.org/drawingml/2006/picture">
                 <pic:pic>
@@ -2006,12 +2006,12 @@
           <wp:inline distB="114300" distT="114300" distL="114300" distR="114300">
             <wp:extent cx="5943600" cy="3060700"/>
             <wp:effectExtent b="0" l="0" r="0" t="0"/>
-            <wp:docPr id="1234682016" name="image7.png"/>
+            <wp:docPr id="1234682015" name="image17.png"/>
             <a:graphic>
               <a:graphicData uri="http://schemas.openxmlformats.org/drawingml/2006/picture">
                 <pic:pic>
                   <pic:nvPicPr>
-                    <pic:cNvPr id="0" name="image7.png"/>
+                    <pic:cNvPr id="0" name="image17.png"/>
                     <pic:cNvPicPr preferRelativeResize="0"/>
                   </pic:nvPicPr>
                   <pic:blipFill>
@@ -2154,12 +2154,12 @@
           <wp:inline distB="114300" distT="114300" distL="114300" distR="114300">
             <wp:extent cx="5943600" cy="2984500"/>
             <wp:effectExtent b="0" l="0" r="0" t="0"/>
-            <wp:docPr id="1234682022" name="image4.png"/>
+            <wp:docPr id="1234682021" name="image12.png"/>
             <a:graphic>
               <a:graphicData uri="http://schemas.openxmlformats.org/drawingml/2006/picture">
                 <pic:pic>
                   <pic:nvPicPr>
-                    <pic:cNvPr id="0" name="image4.png"/>
+                    <pic:cNvPr id="0" name="image12.png"/>
                     <pic:cNvPicPr preferRelativeResize="0"/>
                   </pic:nvPicPr>
                   <pic:blipFill>
@@ -2314,12 +2314,12 @@
           <wp:inline distB="114300" distT="114300" distL="114300" distR="114300">
             <wp:extent cx="4519613" cy="2810272"/>
             <wp:effectExtent b="0" l="0" r="0" t="0"/>
-            <wp:docPr id="1234682031" name="image34.png"/>
+            <wp:docPr id="1234682029" name="image24.png"/>
             <a:graphic>
               <a:graphicData uri="http://schemas.openxmlformats.org/drawingml/2006/picture">
                 <pic:pic>
                   <pic:nvPicPr>
-                    <pic:cNvPr id="0" name="image34.png"/>
+                    <pic:cNvPr id="0" name="image24.png"/>
                     <pic:cNvPicPr preferRelativeResize="0"/>
                   </pic:nvPicPr>
                   <pic:blipFill>
@@ -2400,12 +2400,12 @@
           <wp:inline distB="114300" distT="114300" distL="114300" distR="114300">
             <wp:extent cx="4805363" cy="2844351"/>
             <wp:effectExtent b="0" l="0" r="0" t="0"/>
-            <wp:docPr id="1234682033" name="image30.png"/>
+            <wp:docPr id="1234682031" name="image23.png"/>
             <a:graphic>
               <a:graphicData uri="http://schemas.openxmlformats.org/drawingml/2006/picture">
                 <pic:pic>
                   <pic:nvPicPr>
-                    <pic:cNvPr id="0" name="image30.png"/>
+                    <pic:cNvPr id="0" name="image23.png"/>
                     <pic:cNvPicPr preferRelativeResize="0"/>
                   </pic:nvPicPr>
                   <pic:blipFill>
@@ -2474,12 +2474,12 @@
           <wp:inline distB="114300" distT="114300" distL="114300" distR="114300">
             <wp:extent cx="3319463" cy="3423467"/>
             <wp:effectExtent b="0" l="0" r="0" t="0"/>
-            <wp:docPr id="1234682036" name="image29.png"/>
+            <wp:docPr id="1234682034" name="image28.png"/>
             <a:graphic>
               <a:graphicData uri="http://schemas.openxmlformats.org/drawingml/2006/picture">
                 <pic:pic>
                   <pic:nvPicPr>
-                    <pic:cNvPr id="0" name="image29.png"/>
+                    <pic:cNvPr id="0" name="image28.png"/>
                     <pic:cNvPicPr preferRelativeResize="0"/>
                   </pic:nvPicPr>
                   <pic:blipFill>
@@ -2548,12 +2548,12 @@
           <wp:inline distB="114300" distT="114300" distL="114300" distR="114300">
             <wp:extent cx="3271838" cy="3373290"/>
             <wp:effectExtent b="0" l="0" r="0" t="0"/>
-            <wp:docPr id="1234682026" name="image11.png"/>
+            <wp:docPr id="1234682024" name="image19.png"/>
             <a:graphic>
               <a:graphicData uri="http://schemas.openxmlformats.org/drawingml/2006/picture">
                 <pic:pic>
                   <pic:nvPicPr>
-                    <pic:cNvPr id="0" name="image11.png"/>
+                    <pic:cNvPr id="0" name="image19.png"/>
                     <pic:cNvPicPr preferRelativeResize="0"/>
                   </pic:nvPicPr>
                   <pic:blipFill>
@@ -2621,12 +2621,12 @@
           <wp:inline distB="114300" distT="114300" distL="114300" distR="114300">
             <wp:extent cx="3857625" cy="4286250"/>
             <wp:effectExtent b="0" l="0" r="0" t="0"/>
-            <wp:docPr id="1234682011" name="image5.png"/>
+            <wp:docPr id="1234682011" name="image2.png"/>
             <a:graphic>
               <a:graphicData uri="http://schemas.openxmlformats.org/drawingml/2006/picture">
                 <pic:pic>
                   <pic:nvPicPr>
-                    <pic:cNvPr id="0" name="image5.png"/>
+                    <pic:cNvPr id="0" name="image2.png"/>
                     <pic:cNvPicPr preferRelativeResize="0"/>
                   </pic:nvPicPr>
                   <pic:blipFill>
@@ -2719,12 +2719,12 @@
           <wp:inline distB="114300" distT="114300" distL="114300" distR="114300">
             <wp:extent cx="4406924" cy="3005138"/>
             <wp:effectExtent b="0" l="0" r="0" t="0"/>
-            <wp:docPr id="1234682020" name="image17.png"/>
+            <wp:docPr id="1234682019" name="image7.png"/>
             <a:graphic>
               <a:graphicData uri="http://schemas.openxmlformats.org/drawingml/2006/picture">
                 <pic:pic>
                   <pic:nvPicPr>
-                    <pic:cNvPr id="0" name="image17.png"/>
+                    <pic:cNvPr id="0" name="image7.png"/>
                     <pic:cNvPicPr preferRelativeResize="0"/>
                   </pic:nvPicPr>
                   <pic:blipFill>
@@ -2844,7 +2844,7 @@
       <w:pPr>
         <w:numPr>
           <w:ilvl w:val="0"/>
-          <w:numId w:val="11"/>
+          <w:numId w:val="9"/>
         </w:numPr>
         <w:spacing w:after="0" w:afterAutospacing="0"/>
         <w:ind w:left="1440" w:hanging="360"/>
@@ -2863,7 +2863,7 @@
       <w:pPr>
         <w:numPr>
           <w:ilvl w:val="0"/>
-          <w:numId w:val="11"/>
+          <w:numId w:val="9"/>
         </w:numPr>
         <w:spacing w:after="0" w:afterAutospacing="0"/>
         <w:ind w:left="1440" w:hanging="360"/>
@@ -2882,7 +2882,7 @@
       <w:pPr>
         <w:numPr>
           <w:ilvl w:val="0"/>
-          <w:numId w:val="11"/>
+          <w:numId w:val="9"/>
         </w:numPr>
         <w:ind w:left="1440" w:hanging="360"/>
         <w:rPr>
@@ -3237,12 +3237,12 @@
           <wp:inline distB="114300" distT="114300" distL="114300" distR="114300">
             <wp:extent cx="2718610" cy="4348163"/>
             <wp:effectExtent b="0" l="0" r="0" t="0"/>
-            <wp:docPr id="1234682034" name="image26.png"/>
+            <wp:docPr id="1234682032" name="image29.png"/>
             <a:graphic>
               <a:graphicData uri="http://schemas.openxmlformats.org/drawingml/2006/picture">
                 <pic:pic>
                   <pic:nvPicPr>
-                    <pic:cNvPr id="0" name="image26.png"/>
+                    <pic:cNvPr id="0" name="image29.png"/>
                     <pic:cNvPicPr preferRelativeResize="0"/>
                   </pic:nvPicPr>
                   <pic:blipFill>
@@ -3381,12 +3381,12 @@
           <wp:inline distB="114300" distT="114300" distL="114300" distR="114300">
             <wp:extent cx="3405188" cy="3620576"/>
             <wp:effectExtent b="0" l="0" r="0" t="0"/>
-            <wp:docPr id="1234682027" name="image9.png"/>
+            <wp:docPr id="1234682025" name="image8.png"/>
             <a:graphic>
               <a:graphicData uri="http://schemas.openxmlformats.org/drawingml/2006/picture">
                 <pic:pic>
                   <pic:nvPicPr>
-                    <pic:cNvPr id="0" name="image9.png"/>
+                    <pic:cNvPr id="0" name="image8.png"/>
                     <pic:cNvPicPr preferRelativeResize="0"/>
                   </pic:nvPicPr>
                   <pic:blipFill>
@@ -3558,12 +3558,12 @@
           <wp:inline distB="114300" distT="114300" distL="114300" distR="114300">
             <wp:extent cx="4695073" cy="2288105"/>
             <wp:effectExtent b="0" l="0" r="0" t="0"/>
-            <wp:docPr id="1234682035" name="image33.png"/>
+            <wp:docPr id="1234682033" name="image31.png"/>
             <a:graphic>
               <a:graphicData uri="http://schemas.openxmlformats.org/drawingml/2006/picture">
                 <pic:pic>
                   <pic:nvPicPr>
-                    <pic:cNvPr id="0" name="image33.png"/>
+                    <pic:cNvPr id="0" name="image31.png"/>
                     <pic:cNvPicPr preferRelativeResize="0"/>
                   </pic:nvPicPr>
                   <pic:blipFill>
@@ -3661,12 +3661,12 @@
           <wp:inline distB="114300" distT="114300" distL="114300" distR="114300">
             <wp:extent cx="5943600" cy="4673600"/>
             <wp:effectExtent b="0" l="0" r="0" t="0"/>
-            <wp:docPr id="1234682012" name="image16.png"/>
+            <wp:docPr id="1234682012" name="image10.png"/>
             <a:graphic>
               <a:graphicData uri="http://schemas.openxmlformats.org/drawingml/2006/picture">
                 <pic:pic>
                   <pic:nvPicPr>
-                    <pic:cNvPr id="0" name="image16.png"/>
+                    <pic:cNvPr id="0" name="image10.png"/>
                     <pic:cNvPicPr preferRelativeResize="0"/>
                   </pic:nvPicPr>
                   <pic:blipFill>
@@ -4027,12 +4027,12 @@
           <wp:inline distB="114300" distT="114300" distL="114300" distR="114300">
             <wp:extent cx="4633913" cy="3690792"/>
             <wp:effectExtent b="0" l="0" r="0" t="0"/>
-            <wp:docPr id="1234682032" name="image28.png"/>
+            <wp:docPr id="1234682030" name="image25.png"/>
             <a:graphic>
               <a:graphicData uri="http://schemas.openxmlformats.org/drawingml/2006/picture">
                 <pic:pic>
                   <pic:nvPicPr>
-                    <pic:cNvPr id="0" name="image28.png"/>
+                    <pic:cNvPr id="0" name="image25.png"/>
                     <pic:cNvPicPr preferRelativeResize="0"/>
                   </pic:nvPicPr>
                   <pic:blipFill>
@@ -4211,12 +4211,12 @@
           <wp:inline distB="114300" distT="114300" distL="114300" distR="114300">
             <wp:extent cx="4910138" cy="2447200"/>
             <wp:effectExtent b="0" l="0" r="0" t="0"/>
-            <wp:docPr id="1234682019" name="image32.png"/>
+            <wp:docPr id="1234682018" name="image27.png"/>
             <a:graphic>
               <a:graphicData uri="http://schemas.openxmlformats.org/drawingml/2006/picture">
                 <pic:pic>
                   <pic:nvPicPr>
-                    <pic:cNvPr id="0" name="image32.png"/>
+                    <pic:cNvPr id="0" name="image27.png"/>
                     <pic:cNvPicPr preferRelativeResize="0"/>
                   </pic:nvPicPr>
                   <pic:blipFill>
@@ -4367,12 +4367,12 @@
           <wp:inline distB="114300" distT="114300" distL="114300" distR="114300">
             <wp:extent cx="3700463" cy="2697226"/>
             <wp:effectExtent b="0" l="0" r="0" t="0"/>
-            <wp:docPr id="1234682021" name="image15.png"/>
+            <wp:docPr id="1234682020" name="image6.png"/>
             <a:graphic>
               <a:graphicData uri="http://schemas.openxmlformats.org/drawingml/2006/picture">
                 <pic:pic>
                   <pic:nvPicPr>
-                    <pic:cNvPr id="0" name="image15.png"/>
+                    <pic:cNvPr id="0" name="image6.png"/>
                     <pic:cNvPicPr preferRelativeResize="0"/>
                   </pic:nvPicPr>
                   <pic:blipFill>
@@ -4488,12 +4488,12 @@
           <wp:inline distB="114300" distT="114300" distL="114300" distR="114300">
             <wp:extent cx="3852863" cy="3920782"/>
             <wp:effectExtent b="0" l="0" r="0" t="0"/>
-            <wp:docPr id="1234682030" name="image25.png"/>
+            <wp:docPr id="1234682028" name="image9.png"/>
             <a:graphic>
               <a:graphicData uri="http://schemas.openxmlformats.org/drawingml/2006/picture">
                 <pic:pic>
                   <pic:nvPicPr>
-                    <pic:cNvPr id="0" name="image25.png"/>
+                    <pic:cNvPr id="0" name="image9.png"/>
                     <pic:cNvPicPr preferRelativeResize="0"/>
                   </pic:nvPicPr>
                   <pic:blipFill>
@@ -4586,12 +4586,12 @@
           <wp:inline distB="114300" distT="114300" distL="114300" distR="114300">
             <wp:extent cx="5943600" cy="2857500"/>
             <wp:effectExtent b="0" l="0" r="0" t="0"/>
-            <wp:docPr id="1234682009" name="image2.png"/>
+            <wp:docPr id="1234682009" name="image5.png"/>
             <a:graphic>
               <a:graphicData uri="http://schemas.openxmlformats.org/drawingml/2006/picture">
                 <pic:pic>
                   <pic:nvPicPr>
-                    <pic:cNvPr id="0" name="image2.png"/>
+                    <pic:cNvPr id="0" name="image5.png"/>
                     <pic:cNvPicPr preferRelativeResize="0"/>
                   </pic:nvPicPr>
                   <pic:blipFill>
@@ -4740,12 +4740,12 @@
           <wp:inline distB="114300" distT="114300" distL="114300" distR="114300">
             <wp:extent cx="5167542" cy="2376738"/>
             <wp:effectExtent b="0" l="0" r="0" t="0"/>
-            <wp:docPr id="1234682043" name="image18.png"/>
+            <wp:docPr id="1234682040" name="image22.png"/>
             <a:graphic>
               <a:graphicData uri="http://schemas.openxmlformats.org/drawingml/2006/picture">
                 <pic:pic>
                   <pic:nvPicPr>
-                    <pic:cNvPr id="0" name="image18.png"/>
+                    <pic:cNvPr id="0" name="image22.png"/>
                     <pic:cNvPicPr preferRelativeResize="0"/>
                   </pic:nvPicPr>
                   <pic:blipFill>
@@ -4947,12 +4947,12 @@
           <wp:inline distB="114300" distT="114300" distL="114300" distR="114300">
             <wp:extent cx="3275028" cy="3748088"/>
             <wp:effectExtent b="0" l="0" r="0" t="0"/>
-            <wp:docPr id="1234682025" name="image27.png"/>
+            <wp:docPr id="1234682023" name="image3.png"/>
             <a:graphic>
               <a:graphicData uri="http://schemas.openxmlformats.org/drawingml/2006/picture">
                 <pic:pic>
                   <pic:nvPicPr>
-                    <pic:cNvPr id="0" name="image27.png"/>
+                    <pic:cNvPr id="0" name="image3.png"/>
                     <pic:cNvPicPr preferRelativeResize="0"/>
                   </pic:nvPicPr>
                   <pic:blipFill>
@@ -5071,12 +5071,12 @@
           <wp:inline distB="114300" distT="114300" distL="114300" distR="114300">
             <wp:extent cx="4503553" cy="3471863"/>
             <wp:effectExtent b="0" l="0" r="0" t="0"/>
-            <wp:docPr id="1234682015" name="image24.png"/>
+            <wp:docPr id="1234682014" name="image18.png"/>
             <a:graphic>
               <a:graphicData uri="http://schemas.openxmlformats.org/drawingml/2006/picture">
                 <pic:pic>
                   <pic:nvPicPr>
-                    <pic:cNvPr id="0" name="image24.png"/>
+                    <pic:cNvPr id="0" name="image18.png"/>
                     <pic:cNvPicPr preferRelativeResize="0"/>
                   </pic:nvPicPr>
                   <pic:blipFill>
@@ -5240,12 +5240,12 @@
           <wp:inline distB="114300" distT="114300" distL="114300" distR="114300">
             <wp:extent cx="4433888" cy="4071502"/>
             <wp:effectExtent b="0" l="0" r="0" t="0"/>
-            <wp:docPr id="1234682010" name="image36.png"/>
+            <wp:docPr id="1234682010" name="image30.png"/>
             <a:graphic>
               <a:graphicData uri="http://schemas.openxmlformats.org/drawingml/2006/picture">
                 <pic:pic>
                   <pic:nvPicPr>
-                    <pic:cNvPr id="0" name="image36.png"/>
+                    <pic:cNvPr id="0" name="image30.png"/>
                     <pic:cNvPicPr preferRelativeResize="0"/>
                   </pic:nvPicPr>
                   <pic:blipFill>
@@ -5364,12 +5364,12 @@
           <wp:inline distB="114300" distT="114300" distL="114300" distR="114300">
             <wp:extent cx="4910138" cy="2045891"/>
             <wp:effectExtent b="0" l="0" r="0" t="0"/>
-            <wp:docPr id="1234682017" name="image20.png"/>
+            <wp:docPr id="1234682016" name="image14.png"/>
             <a:graphic>
               <a:graphicData uri="http://schemas.openxmlformats.org/drawingml/2006/picture">
                 <pic:pic>
                   <pic:nvPicPr>
-                    <pic:cNvPr id="0" name="image20.png"/>
+                    <pic:cNvPr id="0" name="image14.png"/>
                     <pic:cNvPicPr preferRelativeResize="0"/>
                   </pic:nvPicPr>
                   <pic:blipFill>
@@ -5401,1505 +5401,61 @@
     </w:p>
     <w:p>
       <w:pPr>
+        <w:ind w:left="0" w:firstLine="0"/>
+        <w:rPr>
+          <w:rFonts w:ascii="Times New Roman" w:cs="Times New Roman" w:eastAsia="Times New Roman" w:hAnsi="Times New Roman"/>
+          <w:sz w:val="24"/>
+          <w:szCs w:val="24"/>
+        </w:rPr>
+      </w:pPr>
+      <w:r>
+        <w:rPr>
+          <w:rtl w:val="0"/>
+        </w:rPr>
+      </w:r>
+    </w:p>
+    <w:p>
+      <w:pPr>
+        <w:rPr>
+          <w:rFonts w:ascii="Times New Roman" w:cs="Times New Roman" w:eastAsia="Times New Roman" w:hAnsi="Times New Roman"/>
+          <w:sz w:val="24"/>
+          <w:szCs w:val="24"/>
+        </w:rPr>
+      </w:pPr>
+      <w:r>
+        <w:rPr>
+          <w:rFonts w:ascii="Times New Roman" w:cs="Times New Roman" w:eastAsia="Times New Roman" w:hAnsi="Times New Roman"/>
+          <w:sz w:val="24"/>
+          <w:szCs w:val="24"/>
+          <w:rtl w:val="0"/>
+        </w:rPr>
+        <w:t xml:space="preserve">At this step we point you to our User Manual that documents how to navigate and use the Online Exam Management System.</w:t>
+      </w:r>
+      <w:r>
+        <w:rPr>
+          <w:rtl w:val="0"/>
+        </w:rPr>
+      </w:r>
+    </w:p>
+    <w:p>
+      <w:pPr>
+        <w:pStyle w:val="Heading2"/>
+        <w:rPr/>
+      </w:pPr>
+      <w:bookmarkStart w:colFirst="0" w:colLast="0" w:name="_heading=h.4i7ojhp" w:id="17"/>
+      <w:bookmarkEnd w:id="17"/>
+      <w:r>
+        <w:rPr>
+          <w:rtl w:val="0"/>
+        </w:rPr>
+        <w:t xml:space="preserve">Viewing the Packages</w:t>
+      </w:r>
+    </w:p>
+    <w:p>
+      <w:pPr>
         <w:numPr>
           <w:ilvl w:val="0"/>
-          <w:numId w:val="8"/>
-        </w:numPr>
-        <w:ind w:left="720" w:hanging="360"/>
-        <w:rPr>
-          <w:rFonts w:ascii="Times New Roman" w:cs="Times New Roman" w:eastAsia="Times New Roman" w:hAnsi="Times New Roman"/>
-          <w:sz w:val="24"/>
-          <w:szCs w:val="24"/>
-        </w:rPr>
-      </w:pPr>
-      <w:r>
-        <w:rPr>
-          <w:rFonts w:ascii="Times New Roman" w:cs="Times New Roman" w:eastAsia="Times New Roman" w:hAnsi="Times New Roman"/>
-          <w:sz w:val="24"/>
-          <w:szCs w:val="24"/>
-          <w:rtl w:val="0"/>
-        </w:rPr>
-        <w:t xml:space="preserve">After Logging in you will be presented with the Main Screen for an Administrator. </w:t>
-      </w:r>
-    </w:p>
-    <w:p>
-      <w:pPr>
-        <w:ind w:left="720" w:firstLine="0"/>
-        <w:rPr>
-          <w:rFonts w:ascii="Times New Roman" w:cs="Times New Roman" w:eastAsia="Times New Roman" w:hAnsi="Times New Roman"/>
-          <w:sz w:val="24"/>
-          <w:szCs w:val="24"/>
-        </w:rPr>
-      </w:pPr>
-      <w:r>
-        <w:rPr>
-          <w:rFonts w:ascii="Times New Roman" w:cs="Times New Roman" w:eastAsia="Times New Roman" w:hAnsi="Times New Roman"/>
-          <w:sz w:val="24"/>
-          <w:szCs w:val="24"/>
-        </w:rPr>
-        <w:drawing>
-          <wp:inline distB="114300" distT="114300" distL="114300" distR="114300">
-            <wp:extent cx="5943600" cy="3543300"/>
-            <wp:effectExtent b="0" l="0" r="0" t="0"/>
-            <wp:docPr id="1234682024" name="image8.png"/>
-            <a:graphic>
-              <a:graphicData uri="http://schemas.openxmlformats.org/drawingml/2006/picture">
-                <pic:pic>
-                  <pic:nvPicPr>
-                    <pic:cNvPr id="0" name="image8.png"/>
-                    <pic:cNvPicPr preferRelativeResize="0"/>
-                  </pic:nvPicPr>
-                  <pic:blipFill>
-                    <a:blip r:embed="rId39"/>
-                    <a:srcRect b="0" l="0" r="0" t="0"/>
-                    <a:stretch>
-                      <a:fillRect/>
-                    </a:stretch>
-                  </pic:blipFill>
-                  <pic:spPr>
-                    <a:xfrm>
-                      <a:off x="0" y="0"/>
-                      <a:ext cx="5943600" cy="3543300"/>
-                    </a:xfrm>
-                    <a:prstGeom prst="rect"/>
-                    <a:ln/>
-                  </pic:spPr>
-                </pic:pic>
-              </a:graphicData>
-            </a:graphic>
-          </wp:inline>
-        </w:drawing>
-      </w:r>
-      <w:r>
-        <w:rPr>
-          <w:rtl w:val="0"/>
-        </w:rPr>
-      </w:r>
-    </w:p>
-    <w:p>
-      <w:pPr>
-        <w:rPr>
-          <w:rFonts w:ascii="Times New Roman" w:cs="Times New Roman" w:eastAsia="Times New Roman" w:hAnsi="Times New Roman"/>
-          <w:sz w:val="24"/>
-          <w:szCs w:val="24"/>
-        </w:rPr>
-      </w:pPr>
-      <w:r>
-        <w:rPr>
-          <w:rtl w:val="0"/>
-        </w:rPr>
-      </w:r>
-    </w:p>
-    <w:p>
-      <w:pPr>
-        <w:numPr>
-          <w:ilvl w:val="0"/>
-          <w:numId w:val="9"/>
-        </w:numPr>
-        <w:ind w:left="720" w:hanging="360"/>
-        <w:rPr>
-          <w:rFonts w:ascii="Times New Roman" w:cs="Times New Roman" w:eastAsia="Times New Roman" w:hAnsi="Times New Roman"/>
-          <w:sz w:val="24"/>
-          <w:szCs w:val="24"/>
-        </w:rPr>
-      </w:pPr>
-      <w:r>
-        <w:rPr>
-          <w:rFonts w:ascii="Times New Roman" w:cs="Times New Roman" w:eastAsia="Times New Roman" w:hAnsi="Times New Roman"/>
-          <w:sz w:val="24"/>
-          <w:szCs w:val="24"/>
-          <w:rtl w:val="0"/>
-        </w:rPr>
-        <w:t xml:space="preserve">This is the view of an administrator, the sole role of the administrator is interaction of the database, creating students, instructors and other administrators. They should not have the privilege of interacting with classes or associations. </w:t>
-      </w:r>
-    </w:p>
-    <w:p>
-      <w:pPr>
-        <w:rPr>
-          <w:rFonts w:ascii="Times New Roman" w:cs="Times New Roman" w:eastAsia="Times New Roman" w:hAnsi="Times New Roman"/>
-          <w:sz w:val="24"/>
-          <w:szCs w:val="24"/>
-        </w:rPr>
-      </w:pPr>
-      <w:r>
-        <w:rPr>
-          <w:rtl w:val="0"/>
-        </w:rPr>
-      </w:r>
-    </w:p>
-    <w:p>
-      <w:pPr>
-        <w:rPr>
-          <w:rFonts w:ascii="Times New Roman" w:cs="Times New Roman" w:eastAsia="Times New Roman" w:hAnsi="Times New Roman"/>
-          <w:sz w:val="24"/>
-          <w:szCs w:val="24"/>
-        </w:rPr>
-      </w:pPr>
-      <w:r>
-        <w:rPr>
-          <w:rtl w:val="0"/>
-        </w:rPr>
-      </w:r>
-    </w:p>
-    <w:p>
-      <w:pPr>
-        <w:rPr>
-          <w:rFonts w:ascii="Times New Roman" w:cs="Times New Roman" w:eastAsia="Times New Roman" w:hAnsi="Times New Roman"/>
-          <w:sz w:val="24"/>
-          <w:szCs w:val="24"/>
-        </w:rPr>
-      </w:pPr>
-      <w:r>
-        <w:rPr>
-          <w:rtl w:val="0"/>
-        </w:rPr>
-      </w:r>
-    </w:p>
-    <w:p>
-      <w:pPr>
-        <w:rPr>
-          <w:rFonts w:ascii="Times New Roman" w:cs="Times New Roman" w:eastAsia="Times New Roman" w:hAnsi="Times New Roman"/>
-          <w:sz w:val="24"/>
-          <w:szCs w:val="24"/>
-        </w:rPr>
-      </w:pPr>
-      <w:r>
-        <w:rPr>
-          <w:rtl w:val="0"/>
-        </w:rPr>
-      </w:r>
-    </w:p>
-    <w:p>
-      <w:pPr>
-        <w:rPr>
-          <w:rFonts w:ascii="Times New Roman" w:cs="Times New Roman" w:eastAsia="Times New Roman" w:hAnsi="Times New Roman"/>
-          <w:sz w:val="24"/>
-          <w:szCs w:val="24"/>
-        </w:rPr>
-      </w:pPr>
-      <w:r>
-        <w:rPr>
-          <w:rtl w:val="0"/>
-        </w:rPr>
-      </w:r>
-    </w:p>
-    <w:p>
-      <w:pPr>
-        <w:rPr>
-          <w:rFonts w:ascii="Times New Roman" w:cs="Times New Roman" w:eastAsia="Times New Roman" w:hAnsi="Times New Roman"/>
-          <w:sz w:val="24"/>
-          <w:szCs w:val="24"/>
-        </w:rPr>
-      </w:pPr>
-      <w:r>
-        <w:rPr>
-          <w:rtl w:val="0"/>
-        </w:rPr>
-      </w:r>
-    </w:p>
-    <w:p>
-      <w:pPr>
-        <w:rPr>
-          <w:rFonts w:ascii="Times New Roman" w:cs="Times New Roman" w:eastAsia="Times New Roman" w:hAnsi="Times New Roman"/>
-          <w:sz w:val="24"/>
-          <w:szCs w:val="24"/>
-        </w:rPr>
-      </w:pPr>
-      <w:r>
-        <w:rPr>
-          <w:rtl w:val="0"/>
-        </w:rPr>
-      </w:r>
-    </w:p>
-    <w:p>
-      <w:pPr>
-        <w:rPr>
-          <w:rFonts w:ascii="Times New Roman" w:cs="Times New Roman" w:eastAsia="Times New Roman" w:hAnsi="Times New Roman"/>
-          <w:sz w:val="24"/>
-          <w:szCs w:val="24"/>
-        </w:rPr>
-      </w:pPr>
-      <w:r>
-        <w:rPr>
-          <w:rtl w:val="0"/>
-        </w:rPr>
-      </w:r>
-    </w:p>
-    <w:p>
-      <w:pPr>
-        <w:rPr>
-          <w:rFonts w:ascii="Times New Roman" w:cs="Times New Roman" w:eastAsia="Times New Roman" w:hAnsi="Times New Roman"/>
-          <w:sz w:val="24"/>
-          <w:szCs w:val="24"/>
-        </w:rPr>
-      </w:pPr>
-      <w:r>
-        <w:rPr>
-          <w:rtl w:val="0"/>
-        </w:rPr>
-      </w:r>
-    </w:p>
-    <w:p>
-      <w:pPr>
-        <w:rPr>
-          <w:rFonts w:ascii="Times New Roman" w:cs="Times New Roman" w:eastAsia="Times New Roman" w:hAnsi="Times New Roman"/>
-          <w:sz w:val="24"/>
-          <w:szCs w:val="24"/>
-        </w:rPr>
-      </w:pPr>
-      <w:r>
-        <w:rPr>
-          <w:rtl w:val="0"/>
-        </w:rPr>
-      </w:r>
-    </w:p>
-    <w:p>
-      <w:pPr>
-        <w:rPr>
-          <w:rFonts w:ascii="Times New Roman" w:cs="Times New Roman" w:eastAsia="Times New Roman" w:hAnsi="Times New Roman"/>
-          <w:sz w:val="24"/>
-          <w:szCs w:val="24"/>
-        </w:rPr>
-      </w:pPr>
-      <w:r>
-        <w:rPr>
-          <w:rtl w:val="0"/>
-        </w:rPr>
-      </w:r>
-    </w:p>
-    <w:p>
-      <w:pPr>
-        <w:rPr>
-          <w:rFonts w:ascii="Times New Roman" w:cs="Times New Roman" w:eastAsia="Times New Roman" w:hAnsi="Times New Roman"/>
-          <w:sz w:val="24"/>
-          <w:szCs w:val="24"/>
-        </w:rPr>
-      </w:pPr>
-      <w:r>
-        <w:rPr>
-          <w:rtl w:val="0"/>
-        </w:rPr>
-      </w:r>
-    </w:p>
-    <w:p>
-      <w:pPr>
-        <w:rPr>
-          <w:rFonts w:ascii="Times New Roman" w:cs="Times New Roman" w:eastAsia="Times New Roman" w:hAnsi="Times New Roman"/>
-          <w:sz w:val="24"/>
-          <w:szCs w:val="24"/>
-        </w:rPr>
-      </w:pPr>
-      <w:r>
-        <w:rPr>
-          <w:rFonts w:ascii="Times New Roman" w:cs="Times New Roman" w:eastAsia="Times New Roman" w:hAnsi="Times New Roman"/>
-          <w:sz w:val="24"/>
-          <w:szCs w:val="24"/>
-          <w:rtl w:val="0"/>
-        </w:rPr>
-        <w:t xml:space="preserve">This image is a combined view of all users, and we will go further in depth per homepage later in the manual, but the functionality for the buttons is below.</w:t>
-      </w:r>
-    </w:p>
-    <w:p>
-      <w:pPr>
-        <w:rPr>
-          <w:rFonts w:ascii="Times New Roman" w:cs="Times New Roman" w:eastAsia="Times New Roman" w:hAnsi="Times New Roman"/>
-          <w:sz w:val="24"/>
-          <w:szCs w:val="24"/>
-        </w:rPr>
-      </w:pPr>
-      <w:r>
-        <w:rPr>
-          <w:rFonts w:ascii="Times New Roman" w:cs="Times New Roman" w:eastAsia="Times New Roman" w:hAnsi="Times New Roman"/>
-          <w:sz w:val="24"/>
-          <w:szCs w:val="24"/>
-        </w:rPr>
-        <w:drawing>
-          <wp:inline distB="114300" distT="114300" distL="114300" distR="114300">
-            <wp:extent cx="5943600" cy="3581400"/>
-            <wp:effectExtent b="0" l="0" r="0" t="0"/>
-            <wp:docPr id="1234682013" name="image1.png"/>
-            <a:graphic>
-              <a:graphicData uri="http://schemas.openxmlformats.org/drawingml/2006/picture">
-                <pic:pic>
-                  <pic:nvPicPr>
-                    <pic:cNvPr id="0" name="image1.png"/>
-                    <pic:cNvPicPr preferRelativeResize="0"/>
-                  </pic:nvPicPr>
-                  <pic:blipFill>
-                    <a:blip r:embed="rId40"/>
-                    <a:srcRect b="0" l="0" r="0" t="0"/>
-                    <a:stretch>
-                      <a:fillRect/>
-                    </a:stretch>
-                  </pic:blipFill>
-                  <pic:spPr>
-                    <a:xfrm>
-                      <a:off x="0" y="0"/>
-                      <a:ext cx="5943600" cy="3581400"/>
-                    </a:xfrm>
-                    <a:prstGeom prst="rect"/>
-                    <a:ln/>
-                  </pic:spPr>
-                </pic:pic>
-              </a:graphicData>
-            </a:graphic>
-          </wp:inline>
-        </w:drawing>
-      </w:r>
-      <w:r>
-        <w:rPr>
-          <w:rtl w:val="0"/>
-        </w:rPr>
-      </w:r>
-    </w:p>
-    <w:p>
-      <w:pPr>
-        <w:numPr>
-          <w:ilvl w:val="0"/>
-          <w:numId w:val="8"/>
-        </w:numPr>
-        <w:spacing w:after="0" w:afterAutospacing="0"/>
-        <w:ind w:left="720" w:hanging="360"/>
-        <w:rPr>
-          <w:rFonts w:ascii="Times New Roman" w:cs="Times New Roman" w:eastAsia="Times New Roman" w:hAnsi="Times New Roman"/>
-          <w:sz w:val="24"/>
-          <w:szCs w:val="24"/>
-        </w:rPr>
-      </w:pPr>
-      <w:r>
-        <w:rPr>
-          <w:rFonts w:ascii="Times New Roman" w:cs="Times New Roman" w:eastAsia="Times New Roman" w:hAnsi="Times New Roman"/>
-          <w:sz w:val="24"/>
-          <w:szCs w:val="24"/>
-          <w:rtl w:val="0"/>
-        </w:rPr>
-        <w:t xml:space="preserve">You have a navigation bar that has multiple options, the current options that are available are Management, Computer Literacy, Grading, Reporting, Database, Search, Options. The root user will have the most privileges out of all users, they are able to do any task at any privilege. </w:t>
-      </w:r>
-    </w:p>
-    <w:p>
-      <w:pPr>
-        <w:numPr>
-          <w:ilvl w:val="1"/>
           <w:numId w:val="10"/>
-        </w:numPr>
-        <w:spacing w:after="0" w:afterAutospacing="0"/>
-        <w:ind w:left="1440" w:hanging="360"/>
-        <w:rPr>
-          <w:rFonts w:ascii="Times New Roman" w:cs="Times New Roman" w:eastAsia="Times New Roman" w:hAnsi="Times New Roman"/>
-          <w:sz w:val="24"/>
-          <w:szCs w:val="24"/>
-        </w:rPr>
-      </w:pPr>
-      <w:r>
-        <w:rPr>
-          <w:rFonts w:ascii="Times New Roman" w:cs="Times New Roman" w:eastAsia="Times New Roman" w:hAnsi="Times New Roman"/>
-          <w:sz w:val="24"/>
-          <w:szCs w:val="24"/>
-          <w:rtl w:val="0"/>
-        </w:rPr>
-        <w:t xml:space="preserve">Management has 5 options under it</w:t>
-      </w:r>
-    </w:p>
-    <w:p>
-      <w:pPr>
-        <w:numPr>
-          <w:ilvl w:val="2"/>
-          <w:numId w:val="10"/>
-        </w:numPr>
-        <w:spacing w:after="0" w:afterAutospacing="0"/>
-        <w:ind w:left="2160" w:hanging="360"/>
-        <w:rPr>
-          <w:rFonts w:ascii="Times New Roman" w:cs="Times New Roman" w:eastAsia="Times New Roman" w:hAnsi="Times New Roman"/>
-          <w:sz w:val="24"/>
-          <w:szCs w:val="24"/>
-        </w:rPr>
-      </w:pPr>
-      <w:r>
-        <w:rPr>
-          <w:rFonts w:ascii="Times New Roman" w:cs="Times New Roman" w:eastAsia="Times New Roman" w:hAnsi="Times New Roman"/>
-          <w:sz w:val="24"/>
-          <w:szCs w:val="24"/>
-          <w:rtl w:val="0"/>
-        </w:rPr>
-        <w:t xml:space="preserve">Schedule Manager - This is the control panel for a schedule manager, if a schedule manager is busy then an administrator is able to assign relationships between students/teachers and courses.</w:t>
-      </w:r>
-    </w:p>
-    <w:p>
-      <w:pPr>
-        <w:numPr>
-          <w:ilvl w:val="2"/>
-          <w:numId w:val="10"/>
-        </w:numPr>
-        <w:spacing w:after="0" w:afterAutospacing="0"/>
-        <w:ind w:left="2160" w:hanging="360"/>
-        <w:rPr>
-          <w:rFonts w:ascii="Times New Roman" w:cs="Times New Roman" w:eastAsia="Times New Roman" w:hAnsi="Times New Roman"/>
-          <w:sz w:val="24"/>
-          <w:szCs w:val="24"/>
-        </w:rPr>
-      </w:pPr>
-      <w:r>
-        <w:rPr>
-          <w:rFonts w:ascii="Times New Roman" w:cs="Times New Roman" w:eastAsia="Times New Roman" w:hAnsi="Times New Roman"/>
-          <w:sz w:val="24"/>
-          <w:szCs w:val="24"/>
-          <w:rtl w:val="0"/>
-        </w:rPr>
-        <w:t xml:space="preserve">Load a Class - This gives the option to the administrator to upload a class and its parameters to the database, and associates the student/teacher with a class. </w:t>
-      </w:r>
-    </w:p>
-    <w:p>
-      <w:pPr>
-        <w:numPr>
-          <w:ilvl w:val="3"/>
-          <w:numId w:val="10"/>
-        </w:numPr>
-        <w:spacing w:after="0" w:afterAutospacing="0"/>
-        <w:ind w:left="2880" w:hanging="360"/>
-        <w:rPr>
-          <w:rFonts w:ascii="Times New Roman" w:cs="Times New Roman" w:eastAsia="Times New Roman" w:hAnsi="Times New Roman"/>
-          <w:sz w:val="24"/>
-          <w:szCs w:val="24"/>
-        </w:rPr>
-      </w:pPr>
-      <w:r>
-        <w:rPr>
-          <w:rFonts w:ascii="Times New Roman" w:cs="Times New Roman" w:eastAsia="Times New Roman" w:hAnsi="Times New Roman"/>
-          <w:sz w:val="24"/>
-          <w:szCs w:val="24"/>
-          <w:rtl w:val="0"/>
-        </w:rPr>
-        <w:t xml:space="preserve">Choosing file - If you have a file you would like to upload this is where you would upload the file to</w:t>
-      </w:r>
-    </w:p>
-    <w:p>
-      <w:pPr>
-        <w:numPr>
-          <w:ilvl w:val="3"/>
-          <w:numId w:val="10"/>
-        </w:numPr>
-        <w:spacing w:after="0" w:afterAutospacing="0"/>
-        <w:ind w:left="2880" w:hanging="360"/>
-        <w:rPr>
-          <w:rFonts w:ascii="Times New Roman" w:cs="Times New Roman" w:eastAsia="Times New Roman" w:hAnsi="Times New Roman"/>
-          <w:sz w:val="24"/>
-          <w:szCs w:val="24"/>
-        </w:rPr>
-      </w:pPr>
-      <w:r>
-        <w:rPr>
-          <w:rFonts w:ascii="Times New Roman" w:cs="Times New Roman" w:eastAsia="Times New Roman" w:hAnsi="Times New Roman"/>
-          <w:sz w:val="24"/>
-          <w:szCs w:val="24"/>
-          <w:rtl w:val="0"/>
-        </w:rPr>
-        <w:t xml:space="preserve">Upload - is where you would upload the selected file</w:t>
-      </w:r>
-    </w:p>
-    <w:p>
-      <w:pPr>
-        <w:numPr>
-          <w:ilvl w:val="2"/>
-          <w:numId w:val="10"/>
-        </w:numPr>
-        <w:spacing w:after="0" w:afterAutospacing="0"/>
-        <w:ind w:left="2160" w:hanging="360"/>
-        <w:rPr>
-          <w:rFonts w:ascii="Times New Roman" w:cs="Times New Roman" w:eastAsia="Times New Roman" w:hAnsi="Times New Roman"/>
-          <w:sz w:val="24"/>
-          <w:szCs w:val="24"/>
-        </w:rPr>
-      </w:pPr>
-      <w:r>
-        <w:rPr>
-          <w:rFonts w:ascii="Times New Roman" w:cs="Times New Roman" w:eastAsia="Times New Roman" w:hAnsi="Times New Roman"/>
-          <w:sz w:val="24"/>
-          <w:szCs w:val="24"/>
-          <w:rtl w:val="0"/>
-        </w:rPr>
-        <w:t xml:space="preserve">Create Schedule Manager - This is the main idea of the Root user, the idea for the root user is to create schedule managers, so the administrator doesn’t have to deal with the associations between the classes and the students/teachers.</w:t>
-      </w:r>
-    </w:p>
-    <w:p>
-      <w:pPr>
-        <w:numPr>
-          <w:ilvl w:val="2"/>
-          <w:numId w:val="10"/>
-        </w:numPr>
-        <w:spacing w:after="0" w:afterAutospacing="0"/>
-        <w:ind w:left="2160" w:hanging="360"/>
-        <w:rPr>
-          <w:rFonts w:ascii="Times New Roman" w:cs="Times New Roman" w:eastAsia="Times New Roman" w:hAnsi="Times New Roman"/>
-          <w:sz w:val="24"/>
-          <w:szCs w:val="24"/>
-        </w:rPr>
-      </w:pPr>
-      <w:r>
-        <w:rPr>
-          <w:rFonts w:ascii="Times New Roman" w:cs="Times New Roman" w:eastAsia="Times New Roman" w:hAnsi="Times New Roman"/>
-          <w:sz w:val="24"/>
-          <w:szCs w:val="24"/>
-          <w:rtl w:val="0"/>
-        </w:rPr>
-        <w:t xml:space="preserve">Chapters - This lets the user choose between chapters and different examination forms. This is </w:t>
-      </w:r>
-      <w:r>
-        <w:rPr>
-          <w:rFonts w:ascii="Times New Roman" w:cs="Times New Roman" w:eastAsia="Times New Roman" w:hAnsi="Times New Roman"/>
-          <w:b w:val="1"/>
-          <w:i w:val="1"/>
-          <w:sz w:val="24"/>
-          <w:szCs w:val="24"/>
-          <w:rtl w:val="0"/>
-        </w:rPr>
-        <w:t xml:space="preserve">under Development</w:t>
-      </w:r>
-      <w:r>
-        <w:rPr>
-          <w:rtl w:val="0"/>
-        </w:rPr>
-      </w:r>
-    </w:p>
-    <w:p>
-      <w:pPr>
-        <w:numPr>
-          <w:ilvl w:val="2"/>
-          <w:numId w:val="10"/>
-        </w:numPr>
-        <w:spacing w:after="0" w:afterAutospacing="0"/>
-        <w:ind w:left="2160" w:hanging="360"/>
-        <w:rPr>
-          <w:rFonts w:ascii="Times New Roman" w:cs="Times New Roman" w:eastAsia="Times New Roman" w:hAnsi="Times New Roman"/>
-          <w:sz w:val="24"/>
-          <w:szCs w:val="24"/>
-        </w:rPr>
-      </w:pPr>
-      <w:r>
-        <w:rPr>
-          <w:rFonts w:ascii="Times New Roman" w:cs="Times New Roman" w:eastAsia="Times New Roman" w:hAnsi="Times New Roman"/>
-          <w:sz w:val="24"/>
-          <w:szCs w:val="24"/>
-          <w:rtl w:val="0"/>
-        </w:rPr>
-        <w:t xml:space="preserve">Exams - Allows the user to pick a class and get redirected to an exam</w:t>
-      </w:r>
-    </w:p>
-    <w:p>
-      <w:pPr>
-        <w:numPr>
-          <w:ilvl w:val="1"/>
-          <w:numId w:val="10"/>
-        </w:numPr>
-        <w:spacing w:after="0" w:afterAutospacing="0"/>
-        <w:ind w:left="1440" w:hanging="360"/>
-        <w:rPr>
-          <w:rFonts w:ascii="Times New Roman" w:cs="Times New Roman" w:eastAsia="Times New Roman" w:hAnsi="Times New Roman"/>
-          <w:sz w:val="24"/>
-          <w:szCs w:val="24"/>
-        </w:rPr>
-      </w:pPr>
-      <w:r>
-        <w:rPr>
-          <w:rFonts w:ascii="Times New Roman" w:cs="Times New Roman" w:eastAsia="Times New Roman" w:hAnsi="Times New Roman"/>
-          <w:sz w:val="24"/>
-          <w:szCs w:val="24"/>
-          <w:rtl w:val="0"/>
-        </w:rPr>
-        <w:t xml:space="preserve">Exam Generation</w:t>
-      </w:r>
-    </w:p>
-    <w:p>
-      <w:pPr>
-        <w:numPr>
-          <w:ilvl w:val="2"/>
-          <w:numId w:val="10"/>
-        </w:numPr>
-        <w:spacing w:after="0" w:afterAutospacing="0"/>
-        <w:ind w:left="2160" w:hanging="360"/>
-        <w:rPr>
-          <w:rFonts w:ascii="Times New Roman" w:cs="Times New Roman" w:eastAsia="Times New Roman" w:hAnsi="Times New Roman"/>
-          <w:sz w:val="24"/>
-          <w:szCs w:val="24"/>
-        </w:rPr>
-      </w:pPr>
-      <w:r>
-        <w:rPr>
-          <w:rFonts w:ascii="Times New Roman" w:cs="Times New Roman" w:eastAsia="Times New Roman" w:hAnsi="Times New Roman"/>
-          <w:sz w:val="24"/>
-          <w:szCs w:val="24"/>
-          <w:rtl w:val="0"/>
-        </w:rPr>
-        <w:t xml:space="preserve">Exam Generator - A full-fledged AI-Exam generator. Simply pick a topic and it will generate an exam for you. See ‘A.I. Exam Generation’ for in-depth user manual information.</w:t>
-      </w:r>
-    </w:p>
-    <w:p>
-      <w:pPr>
-        <w:numPr>
-          <w:ilvl w:val="1"/>
-          <w:numId w:val="10"/>
-        </w:numPr>
-        <w:spacing w:after="0" w:afterAutospacing="0"/>
-        <w:ind w:left="1440" w:hanging="360"/>
-        <w:rPr>
-          <w:rFonts w:ascii="Times New Roman" w:cs="Times New Roman" w:eastAsia="Times New Roman" w:hAnsi="Times New Roman"/>
-          <w:sz w:val="24"/>
-          <w:szCs w:val="24"/>
-        </w:rPr>
-      </w:pPr>
-      <w:r>
-        <w:rPr>
-          <w:rFonts w:ascii="Times New Roman" w:cs="Times New Roman" w:eastAsia="Times New Roman" w:hAnsi="Times New Roman"/>
-          <w:sz w:val="24"/>
-          <w:szCs w:val="24"/>
-          <w:rtl w:val="0"/>
-        </w:rPr>
-        <w:t xml:space="preserve">Grading</w:t>
-      </w:r>
-    </w:p>
-    <w:p>
-      <w:pPr>
-        <w:numPr>
-          <w:ilvl w:val="2"/>
-          <w:numId w:val="10"/>
-        </w:numPr>
-        <w:spacing w:after="0" w:afterAutospacing="0"/>
-        <w:ind w:left="2160" w:hanging="360"/>
-        <w:rPr>
-          <w:rFonts w:ascii="Times New Roman" w:cs="Times New Roman" w:eastAsia="Times New Roman" w:hAnsi="Times New Roman"/>
-          <w:sz w:val="24"/>
-          <w:szCs w:val="24"/>
-        </w:rPr>
-      </w:pPr>
-      <w:r>
-        <w:rPr>
-          <w:rFonts w:ascii="Times New Roman" w:cs="Times New Roman" w:eastAsia="Times New Roman" w:hAnsi="Times New Roman"/>
-          <w:sz w:val="24"/>
-          <w:szCs w:val="24"/>
-          <w:rtl w:val="0"/>
-        </w:rPr>
-        <w:t xml:space="preserve">Exam Grading - </w:t>
-      </w:r>
-      <w:r>
-        <w:rPr>
-          <w:rFonts w:ascii="Times New Roman" w:cs="Times New Roman" w:eastAsia="Times New Roman" w:hAnsi="Times New Roman"/>
-          <w:b w:val="1"/>
-          <w:i w:val="1"/>
-          <w:sz w:val="24"/>
-          <w:szCs w:val="24"/>
-          <w:rtl w:val="0"/>
-        </w:rPr>
-        <w:t xml:space="preserve">Currently Not Functioning</w:t>
-      </w:r>
-    </w:p>
-    <w:p>
-      <w:pPr>
-        <w:numPr>
-          <w:ilvl w:val="1"/>
-          <w:numId w:val="10"/>
-        </w:numPr>
-        <w:spacing w:after="0" w:afterAutospacing="0"/>
-        <w:ind w:left="1440" w:hanging="360"/>
-        <w:rPr>
-          <w:rFonts w:ascii="Times New Roman" w:cs="Times New Roman" w:eastAsia="Times New Roman" w:hAnsi="Times New Roman"/>
-          <w:sz w:val="24"/>
-          <w:szCs w:val="24"/>
-        </w:rPr>
-      </w:pPr>
-      <w:r>
-        <w:rPr>
-          <w:rFonts w:ascii="Times New Roman" w:cs="Times New Roman" w:eastAsia="Times New Roman" w:hAnsi="Times New Roman"/>
-          <w:sz w:val="24"/>
-          <w:szCs w:val="24"/>
-          <w:rtl w:val="0"/>
-        </w:rPr>
-        <w:t xml:space="preserve">Reporting</w:t>
-      </w:r>
-    </w:p>
-    <w:p>
-      <w:pPr>
-        <w:numPr>
-          <w:ilvl w:val="2"/>
-          <w:numId w:val="10"/>
-        </w:numPr>
-        <w:spacing w:after="0" w:afterAutospacing="0"/>
-        <w:ind w:left="2160" w:hanging="360"/>
-        <w:rPr>
-          <w:rFonts w:ascii="Times New Roman" w:cs="Times New Roman" w:eastAsia="Times New Roman" w:hAnsi="Times New Roman"/>
-          <w:sz w:val="24"/>
-          <w:szCs w:val="24"/>
-        </w:rPr>
-      </w:pPr>
-      <w:r>
-        <w:rPr>
-          <w:rFonts w:ascii="Times New Roman" w:cs="Times New Roman" w:eastAsia="Times New Roman" w:hAnsi="Times New Roman"/>
-          <w:sz w:val="24"/>
-          <w:szCs w:val="24"/>
-          <w:rtl w:val="0"/>
-        </w:rPr>
-        <w:t xml:space="preserve">Exam information - </w:t>
-      </w:r>
-      <w:r>
-        <w:rPr>
-          <w:rFonts w:ascii="Times New Roman" w:cs="Times New Roman" w:eastAsia="Times New Roman" w:hAnsi="Times New Roman"/>
-          <w:b w:val="1"/>
-          <w:i w:val="1"/>
-          <w:sz w:val="24"/>
-          <w:szCs w:val="24"/>
-          <w:rtl w:val="0"/>
-        </w:rPr>
-        <w:t xml:space="preserve">Currently Not Functioning</w:t>
-      </w:r>
-    </w:p>
-    <w:p>
-      <w:pPr>
-        <w:numPr>
-          <w:ilvl w:val="2"/>
-          <w:numId w:val="10"/>
-        </w:numPr>
-        <w:spacing w:after="0" w:afterAutospacing="0"/>
-        <w:ind w:left="2160" w:hanging="360"/>
-        <w:rPr>
-          <w:rFonts w:ascii="Times New Roman" w:cs="Times New Roman" w:eastAsia="Times New Roman" w:hAnsi="Times New Roman"/>
-          <w:sz w:val="24"/>
-          <w:szCs w:val="24"/>
-        </w:rPr>
-      </w:pPr>
-      <w:r>
-        <w:rPr>
-          <w:rFonts w:ascii="Times New Roman" w:cs="Times New Roman" w:eastAsia="Times New Roman" w:hAnsi="Times New Roman"/>
-          <w:sz w:val="24"/>
-          <w:szCs w:val="24"/>
-          <w:rtl w:val="0"/>
-        </w:rPr>
-        <w:t xml:space="preserve">IP Address - </w:t>
-      </w:r>
-      <w:r>
-        <w:rPr>
-          <w:rFonts w:ascii="Times New Roman" w:cs="Times New Roman" w:eastAsia="Times New Roman" w:hAnsi="Times New Roman"/>
-          <w:b w:val="1"/>
-          <w:i w:val="1"/>
-          <w:sz w:val="24"/>
-          <w:szCs w:val="24"/>
-          <w:rtl w:val="0"/>
-        </w:rPr>
-        <w:t xml:space="preserve">Currently Not Functioning</w:t>
-      </w:r>
-    </w:p>
-    <w:p>
-      <w:pPr>
-        <w:numPr>
-          <w:ilvl w:val="1"/>
-          <w:numId w:val="10"/>
-        </w:numPr>
-        <w:spacing w:after="0" w:afterAutospacing="0"/>
-        <w:ind w:left="1440" w:hanging="360"/>
-        <w:rPr>
-          <w:rFonts w:ascii="Times New Roman" w:cs="Times New Roman" w:eastAsia="Times New Roman" w:hAnsi="Times New Roman"/>
-          <w:sz w:val="24"/>
-          <w:szCs w:val="24"/>
-        </w:rPr>
-      </w:pPr>
-      <w:r>
-        <w:rPr>
-          <w:rFonts w:ascii="Times New Roman" w:cs="Times New Roman" w:eastAsia="Times New Roman" w:hAnsi="Times New Roman"/>
-          <w:sz w:val="24"/>
-          <w:szCs w:val="24"/>
-          <w:rtl w:val="0"/>
-        </w:rPr>
-        <w:t xml:space="preserve">Database</w:t>
-      </w:r>
-    </w:p>
-    <w:p>
-      <w:pPr>
-        <w:numPr>
-          <w:ilvl w:val="2"/>
-          <w:numId w:val="10"/>
-        </w:numPr>
-        <w:spacing w:after="0" w:afterAutospacing="0"/>
-        <w:ind w:left="2160" w:hanging="360"/>
-        <w:rPr>
-          <w:rFonts w:ascii="Times New Roman" w:cs="Times New Roman" w:eastAsia="Times New Roman" w:hAnsi="Times New Roman"/>
-          <w:sz w:val="24"/>
-          <w:szCs w:val="24"/>
-        </w:rPr>
-      </w:pPr>
-      <w:r>
-        <w:rPr>
-          <w:rFonts w:ascii="Times New Roman" w:cs="Times New Roman" w:eastAsia="Times New Roman" w:hAnsi="Times New Roman"/>
-          <w:sz w:val="24"/>
-          <w:szCs w:val="24"/>
-          <w:rtl w:val="0"/>
-        </w:rPr>
-        <w:t xml:space="preserve">View All Students - Routes to an HTML page that shows all students in the database.</w:t>
-      </w:r>
-    </w:p>
-    <w:p>
-      <w:pPr>
-        <w:numPr>
-          <w:ilvl w:val="3"/>
-          <w:numId w:val="10"/>
-        </w:numPr>
-        <w:ind w:left="2880" w:hanging="360"/>
-        <w:rPr>
-          <w:rFonts w:ascii="Times New Roman" w:cs="Times New Roman" w:eastAsia="Times New Roman" w:hAnsi="Times New Roman"/>
-          <w:sz w:val="24"/>
-          <w:szCs w:val="24"/>
-        </w:rPr>
-      </w:pPr>
-      <w:r>
-        <w:rPr>
-          <w:rFonts w:ascii="Times New Roman" w:cs="Times New Roman" w:eastAsia="Times New Roman" w:hAnsi="Times New Roman"/>
-          <w:sz w:val="24"/>
-          <w:szCs w:val="24"/>
-          <w:rtl w:val="0"/>
-        </w:rPr>
-        <w:t xml:space="preserve">There is an edit feature when viewing all students as well, you can click edit to the right hand side of any student currently enrolled and it will route you to a new page to edit the students details, or delete the student all together.</w:t>
-      </w:r>
-    </w:p>
-    <w:p>
-      <w:pPr>
-        <w:jc w:val="center"/>
-        <w:rPr>
-          <w:rFonts w:ascii="Times New Roman" w:cs="Times New Roman" w:eastAsia="Times New Roman" w:hAnsi="Times New Roman"/>
-          <w:sz w:val="24"/>
-          <w:szCs w:val="24"/>
-        </w:rPr>
-      </w:pPr>
-      <w:r>
-        <w:rPr>
-          <w:rFonts w:ascii="Times New Roman" w:cs="Times New Roman" w:eastAsia="Times New Roman" w:hAnsi="Times New Roman"/>
-          <w:sz w:val="24"/>
-          <w:szCs w:val="24"/>
-        </w:rPr>
-        <w:drawing>
-          <wp:inline distB="114300" distT="114300" distL="114300" distR="114300">
-            <wp:extent cx="3648075" cy="3828517"/>
-            <wp:effectExtent b="0" l="0" r="0" t="0"/>
-            <wp:docPr id="1234682042" name="image31.png"/>
-            <a:graphic>
-              <a:graphicData uri="http://schemas.openxmlformats.org/drawingml/2006/picture">
-                <pic:pic>
-                  <pic:nvPicPr>
-                    <pic:cNvPr id="0" name="image31.png"/>
-                    <pic:cNvPicPr preferRelativeResize="0"/>
-                  </pic:nvPicPr>
-                  <pic:blipFill>
-                    <a:blip r:embed="rId41"/>
-                    <a:srcRect b="0" l="0" r="0" t="0"/>
-                    <a:stretch>
-                      <a:fillRect/>
-                    </a:stretch>
-                  </pic:blipFill>
-                  <pic:spPr>
-                    <a:xfrm>
-                      <a:off x="0" y="0"/>
-                      <a:ext cx="3648075" cy="3828517"/>
-                    </a:xfrm>
-                    <a:prstGeom prst="rect"/>
-                    <a:ln/>
-                  </pic:spPr>
-                </pic:pic>
-              </a:graphicData>
-            </a:graphic>
-          </wp:inline>
-        </w:drawing>
-      </w:r>
-      <w:r>
-        <w:rPr>
-          <w:rtl w:val="0"/>
-        </w:rPr>
-      </w:r>
-    </w:p>
-    <w:p>
-      <w:pPr>
-        <w:jc w:val="center"/>
-        <w:rPr>
-          <w:rFonts w:ascii="Times New Roman" w:cs="Times New Roman" w:eastAsia="Times New Roman" w:hAnsi="Times New Roman"/>
-          <w:sz w:val="24"/>
-          <w:szCs w:val="24"/>
-        </w:rPr>
-      </w:pPr>
-      <w:r>
-        <w:rPr>
-          <w:rtl w:val="0"/>
-        </w:rPr>
-      </w:r>
-    </w:p>
-    <w:p>
-      <w:pPr>
-        <w:numPr>
-          <w:ilvl w:val="2"/>
-          <w:numId w:val="10"/>
-        </w:numPr>
-        <w:spacing w:after="0" w:afterAutospacing="0"/>
-        <w:ind w:left="2160" w:hanging="360"/>
-        <w:rPr>
-          <w:rFonts w:ascii="Times New Roman" w:cs="Times New Roman" w:eastAsia="Times New Roman" w:hAnsi="Times New Roman"/>
-          <w:sz w:val="24"/>
-          <w:szCs w:val="24"/>
-        </w:rPr>
-      </w:pPr>
-      <w:r>
-        <w:rPr>
-          <w:rFonts w:ascii="Times New Roman" w:cs="Times New Roman" w:eastAsia="Times New Roman" w:hAnsi="Times New Roman"/>
-          <w:sz w:val="24"/>
-          <w:szCs w:val="24"/>
-          <w:rtl w:val="0"/>
-        </w:rPr>
-        <w:t xml:space="preserve">View all Schedule Managers - </w:t>
-      </w:r>
-      <w:r>
-        <w:rPr>
-          <w:rFonts w:ascii="Times New Roman" w:cs="Times New Roman" w:eastAsia="Times New Roman" w:hAnsi="Times New Roman"/>
-          <w:b w:val="1"/>
-          <w:i w:val="1"/>
-          <w:sz w:val="24"/>
-          <w:szCs w:val="24"/>
-          <w:rtl w:val="0"/>
-        </w:rPr>
-        <w:t xml:space="preserve">This page is under development</w:t>
-      </w:r>
-    </w:p>
-    <w:p>
-      <w:pPr>
-        <w:numPr>
-          <w:ilvl w:val="2"/>
-          <w:numId w:val="10"/>
-        </w:numPr>
-        <w:spacing w:after="0" w:afterAutospacing="0"/>
-        <w:ind w:left="2160" w:hanging="360"/>
-        <w:rPr>
-          <w:rFonts w:ascii="Times New Roman" w:cs="Times New Roman" w:eastAsia="Times New Roman" w:hAnsi="Times New Roman"/>
-          <w:sz w:val="24"/>
-          <w:szCs w:val="24"/>
-        </w:rPr>
-      </w:pPr>
-      <w:r>
-        <w:rPr>
-          <w:rFonts w:ascii="Times New Roman" w:cs="Times New Roman" w:eastAsia="Times New Roman" w:hAnsi="Times New Roman"/>
-          <w:sz w:val="24"/>
-          <w:szCs w:val="24"/>
-          <w:rtl w:val="0"/>
-        </w:rPr>
-        <w:t xml:space="preserve">Add Students - Routes to an HTML page that allows the admin to add students to the database. </w:t>
-      </w:r>
-    </w:p>
-    <w:p>
-      <w:pPr>
-        <w:numPr>
-          <w:ilvl w:val="2"/>
-          <w:numId w:val="10"/>
-        </w:numPr>
-        <w:spacing w:after="0" w:afterAutospacing="0"/>
-        <w:ind w:left="2160" w:hanging="360"/>
-        <w:rPr>
-          <w:rFonts w:ascii="Times New Roman" w:cs="Times New Roman" w:eastAsia="Times New Roman" w:hAnsi="Times New Roman"/>
-          <w:sz w:val="24"/>
-          <w:szCs w:val="24"/>
-        </w:rPr>
-      </w:pPr>
-      <w:r>
-        <w:rPr>
-          <w:rFonts w:ascii="Times New Roman" w:cs="Times New Roman" w:eastAsia="Times New Roman" w:hAnsi="Times New Roman"/>
-          <w:sz w:val="24"/>
-          <w:szCs w:val="24"/>
-          <w:rtl w:val="0"/>
-        </w:rPr>
-        <w:t xml:space="preserve">Add Instructors - Routes to an HTML page that allows the admin to add instructors to the database.</w:t>
-      </w:r>
-    </w:p>
-    <w:p>
-      <w:pPr>
-        <w:numPr>
-          <w:ilvl w:val="2"/>
-          <w:numId w:val="10"/>
-        </w:numPr>
-        <w:spacing w:after="0" w:afterAutospacing="0"/>
-        <w:ind w:left="2160" w:hanging="360"/>
-        <w:rPr>
-          <w:rFonts w:ascii="Times New Roman" w:cs="Times New Roman" w:eastAsia="Times New Roman" w:hAnsi="Times New Roman"/>
-          <w:sz w:val="24"/>
-          <w:szCs w:val="24"/>
-        </w:rPr>
-      </w:pPr>
-      <w:r>
-        <w:rPr>
-          <w:rFonts w:ascii="Times New Roman" w:cs="Times New Roman" w:eastAsia="Times New Roman" w:hAnsi="Times New Roman"/>
-          <w:sz w:val="24"/>
-          <w:szCs w:val="24"/>
-          <w:rtl w:val="0"/>
-        </w:rPr>
-        <w:t xml:space="preserve">Add Courses- Routes to an HTML page that allows the admin to add courses to the database.</w:t>
-      </w:r>
-    </w:p>
-    <w:p>
-      <w:pPr>
-        <w:numPr>
-          <w:ilvl w:val="2"/>
-          <w:numId w:val="10"/>
-        </w:numPr>
-        <w:spacing w:after="0" w:afterAutospacing="0"/>
-        <w:ind w:left="2160" w:hanging="360"/>
-        <w:rPr>
-          <w:rFonts w:ascii="Times New Roman" w:cs="Times New Roman" w:eastAsia="Times New Roman" w:hAnsi="Times New Roman"/>
-          <w:sz w:val="24"/>
-          <w:szCs w:val="24"/>
-        </w:rPr>
-      </w:pPr>
-      <w:r>
-        <w:rPr>
-          <w:rFonts w:ascii="Times New Roman" w:cs="Times New Roman" w:eastAsia="Times New Roman" w:hAnsi="Times New Roman"/>
-          <w:sz w:val="24"/>
-          <w:szCs w:val="24"/>
-          <w:rtl w:val="0"/>
-        </w:rPr>
-        <w:t xml:space="preserve">Assign Students - Allows the admin to assign existing students to existing classes</w:t>
-      </w:r>
-    </w:p>
-    <w:p>
-      <w:pPr>
-        <w:numPr>
-          <w:ilvl w:val="3"/>
-          <w:numId w:val="10"/>
-        </w:numPr>
-        <w:spacing w:after="0" w:afterAutospacing="0"/>
-        <w:ind w:left="2880" w:hanging="360"/>
-        <w:rPr>
-          <w:rFonts w:ascii="Times New Roman" w:cs="Times New Roman" w:eastAsia="Times New Roman" w:hAnsi="Times New Roman"/>
-          <w:sz w:val="24"/>
-          <w:szCs w:val="24"/>
-        </w:rPr>
-      </w:pPr>
-      <w:r>
-        <w:rPr>
-          <w:rFonts w:ascii="Times New Roman" w:cs="Times New Roman" w:eastAsia="Times New Roman" w:hAnsi="Times New Roman"/>
-          <w:sz w:val="24"/>
-          <w:szCs w:val="24"/>
-          <w:rtl w:val="0"/>
-        </w:rPr>
-        <w:t xml:space="preserve">The association will be recorded and uploaded to the student_and_courses table</w:t>
-      </w:r>
-    </w:p>
-    <w:p>
-      <w:pPr>
-        <w:numPr>
-          <w:ilvl w:val="2"/>
-          <w:numId w:val="10"/>
-        </w:numPr>
-        <w:spacing w:after="0" w:afterAutospacing="0"/>
-        <w:ind w:left="2160" w:hanging="360"/>
-        <w:rPr>
-          <w:rFonts w:ascii="Times New Roman" w:cs="Times New Roman" w:eastAsia="Times New Roman" w:hAnsi="Times New Roman"/>
-          <w:sz w:val="24"/>
-          <w:szCs w:val="24"/>
-        </w:rPr>
-      </w:pPr>
-      <w:r>
-        <w:rPr>
-          <w:rFonts w:ascii="Times New Roman" w:cs="Times New Roman" w:eastAsia="Times New Roman" w:hAnsi="Times New Roman"/>
-          <w:sz w:val="24"/>
-          <w:szCs w:val="24"/>
-          <w:rtl w:val="0"/>
-        </w:rPr>
-        <w:t xml:space="preserve">Assign Instructors- Allows the admin to assign existing instructors to existing classes</w:t>
-      </w:r>
-    </w:p>
-    <w:p>
-      <w:pPr>
-        <w:numPr>
-          <w:ilvl w:val="3"/>
-          <w:numId w:val="10"/>
-        </w:numPr>
-        <w:spacing w:after="0" w:afterAutospacing="0"/>
-        <w:ind w:left="2880" w:hanging="360"/>
-        <w:rPr>
-          <w:rFonts w:ascii="Times New Roman" w:cs="Times New Roman" w:eastAsia="Times New Roman" w:hAnsi="Times New Roman"/>
-          <w:sz w:val="24"/>
-          <w:szCs w:val="24"/>
-        </w:rPr>
-      </w:pPr>
-      <w:r>
-        <w:rPr>
-          <w:rFonts w:ascii="Times New Roman" w:cs="Times New Roman" w:eastAsia="Times New Roman" w:hAnsi="Times New Roman"/>
-          <w:sz w:val="24"/>
-          <w:szCs w:val="24"/>
-          <w:rtl w:val="0"/>
-        </w:rPr>
-        <w:t xml:space="preserve">The association will be recorded and uploaded to the instructor_courses table</w:t>
-      </w:r>
-    </w:p>
-    <w:p>
-      <w:pPr>
-        <w:numPr>
-          <w:ilvl w:val="2"/>
-          <w:numId w:val="10"/>
-        </w:numPr>
-        <w:spacing w:after="0" w:afterAutospacing="0"/>
-        <w:ind w:left="2160" w:hanging="360"/>
-        <w:rPr>
-          <w:rFonts w:ascii="Times New Roman" w:cs="Times New Roman" w:eastAsia="Times New Roman" w:hAnsi="Times New Roman"/>
-          <w:sz w:val="24"/>
-          <w:szCs w:val="24"/>
-        </w:rPr>
-      </w:pPr>
-      <w:r>
-        <w:rPr>
-          <w:rFonts w:ascii="Times New Roman" w:cs="Times New Roman" w:eastAsia="Times New Roman" w:hAnsi="Times New Roman"/>
-          <w:sz w:val="24"/>
-          <w:szCs w:val="24"/>
-          <w:rtl w:val="0"/>
-        </w:rPr>
-        <w:t xml:space="preserve">Export to Excel - Exports the students from the database to your local drive as an excel file. </w:t>
-      </w:r>
-      <w:r>
-        <w:rPr>
-          <w:rFonts w:ascii="Times New Roman" w:cs="Times New Roman" w:eastAsia="Times New Roman" w:hAnsi="Times New Roman"/>
-          <w:sz w:val="24"/>
-          <w:szCs w:val="24"/>
-          <w:u w:val="single"/>
-          <w:rtl w:val="0"/>
-        </w:rPr>
-        <w:t xml:space="preserve">By default, it should be downloaded to your ‘Downloads’ folder</w:t>
-      </w:r>
-    </w:p>
-    <w:p>
-      <w:pPr>
-        <w:numPr>
-          <w:ilvl w:val="2"/>
-          <w:numId w:val="10"/>
-        </w:numPr>
-        <w:spacing w:after="0" w:afterAutospacing="0"/>
-        <w:ind w:left="2160" w:hanging="360"/>
-        <w:rPr>
-          <w:rFonts w:ascii="Times New Roman" w:cs="Times New Roman" w:eastAsia="Times New Roman" w:hAnsi="Times New Roman"/>
-          <w:sz w:val="24"/>
-          <w:szCs w:val="24"/>
-        </w:rPr>
-      </w:pPr>
-      <w:r>
-        <w:rPr>
-          <w:rFonts w:ascii="Times New Roman" w:cs="Times New Roman" w:eastAsia="Times New Roman" w:hAnsi="Times New Roman"/>
-          <w:sz w:val="24"/>
-          <w:szCs w:val="24"/>
-          <w:rtl w:val="0"/>
-        </w:rPr>
-        <w:t xml:space="preserve">Import with Excel - Allows an import of an Excel File that uploads students into the database. Checks if usernames are unique.</w:t>
-      </w:r>
-    </w:p>
-    <w:p>
-      <w:pPr>
-        <w:numPr>
-          <w:ilvl w:val="1"/>
-          <w:numId w:val="10"/>
-        </w:numPr>
-        <w:spacing w:after="0" w:afterAutospacing="0"/>
-        <w:ind w:left="1440" w:hanging="360"/>
-        <w:rPr>
-          <w:rFonts w:ascii="Times New Roman" w:cs="Times New Roman" w:eastAsia="Times New Roman" w:hAnsi="Times New Roman"/>
-          <w:sz w:val="24"/>
-          <w:szCs w:val="24"/>
-        </w:rPr>
-      </w:pPr>
-      <w:r>
-        <w:rPr>
-          <w:rFonts w:ascii="Times New Roman" w:cs="Times New Roman" w:eastAsia="Times New Roman" w:hAnsi="Times New Roman"/>
-          <w:sz w:val="24"/>
-          <w:szCs w:val="24"/>
-          <w:rtl w:val="0"/>
-        </w:rPr>
-        <w:t xml:space="preserve">Search Options</w:t>
-      </w:r>
-    </w:p>
-    <w:p>
-      <w:pPr>
-        <w:numPr>
-          <w:ilvl w:val="2"/>
-          <w:numId w:val="10"/>
-        </w:numPr>
-        <w:spacing w:after="0" w:afterAutospacing="0"/>
-        <w:ind w:left="2160" w:hanging="360"/>
-        <w:rPr>
-          <w:rFonts w:ascii="Times New Roman" w:cs="Times New Roman" w:eastAsia="Times New Roman" w:hAnsi="Times New Roman"/>
-          <w:sz w:val="24"/>
-          <w:szCs w:val="24"/>
-        </w:rPr>
-      </w:pPr>
-      <w:r>
-        <w:rPr>
-          <w:rFonts w:ascii="Times New Roman" w:cs="Times New Roman" w:eastAsia="Times New Roman" w:hAnsi="Times New Roman"/>
-          <w:sz w:val="24"/>
-          <w:szCs w:val="24"/>
-          <w:rtl w:val="0"/>
-        </w:rPr>
-        <w:t xml:space="preserve">View Details - </w:t>
-      </w:r>
-      <w:r>
-        <w:rPr>
-          <w:rFonts w:ascii="Times New Roman" w:cs="Times New Roman" w:eastAsia="Times New Roman" w:hAnsi="Times New Roman"/>
-          <w:b w:val="1"/>
-          <w:i w:val="1"/>
-          <w:sz w:val="24"/>
-          <w:szCs w:val="24"/>
-          <w:rtl w:val="0"/>
-        </w:rPr>
-        <w:t xml:space="preserve">Currently Not Functioning</w:t>
-      </w:r>
-    </w:p>
-    <w:p>
-      <w:pPr>
-        <w:numPr>
-          <w:ilvl w:val="1"/>
-          <w:numId w:val="10"/>
-        </w:numPr>
-        <w:spacing w:after="0" w:afterAutospacing="0"/>
-        <w:ind w:left="1440" w:hanging="360"/>
-        <w:rPr>
-          <w:rFonts w:ascii="Times New Roman" w:cs="Times New Roman" w:eastAsia="Times New Roman" w:hAnsi="Times New Roman"/>
-          <w:sz w:val="24"/>
-          <w:szCs w:val="24"/>
-        </w:rPr>
-      </w:pPr>
-      <w:r>
-        <w:rPr>
-          <w:rFonts w:ascii="Times New Roman" w:cs="Times New Roman" w:eastAsia="Times New Roman" w:hAnsi="Times New Roman"/>
-          <w:sz w:val="24"/>
-          <w:szCs w:val="24"/>
-          <w:rtl w:val="0"/>
-        </w:rPr>
-        <w:t xml:space="preserve">Account </w:t>
-      </w:r>
-    </w:p>
-    <w:p>
-      <w:pPr>
-        <w:numPr>
-          <w:ilvl w:val="2"/>
-          <w:numId w:val="10"/>
-        </w:numPr>
-        <w:spacing w:after="0" w:afterAutospacing="0"/>
-        <w:ind w:left="2160" w:hanging="360"/>
-        <w:rPr>
-          <w:rFonts w:ascii="Times New Roman" w:cs="Times New Roman" w:eastAsia="Times New Roman" w:hAnsi="Times New Roman"/>
-          <w:sz w:val="24"/>
-          <w:szCs w:val="24"/>
-        </w:rPr>
-      </w:pPr>
-      <w:r>
-        <w:rPr>
-          <w:rFonts w:ascii="Times New Roman" w:cs="Times New Roman" w:eastAsia="Times New Roman" w:hAnsi="Times New Roman"/>
-          <w:sz w:val="24"/>
-          <w:szCs w:val="24"/>
-          <w:rtl w:val="0"/>
-        </w:rPr>
-        <w:t xml:space="preserve">Change Password - </w:t>
-      </w:r>
-      <w:r>
-        <w:rPr>
-          <w:rFonts w:ascii="Times New Roman" w:cs="Times New Roman" w:eastAsia="Times New Roman" w:hAnsi="Times New Roman"/>
-          <w:b w:val="1"/>
-          <w:i w:val="1"/>
-          <w:sz w:val="24"/>
-          <w:szCs w:val="24"/>
-          <w:rtl w:val="0"/>
-        </w:rPr>
-        <w:t xml:space="preserve">Currently Not Functioning</w:t>
-      </w:r>
-    </w:p>
-    <w:p>
-      <w:pPr>
-        <w:numPr>
-          <w:ilvl w:val="2"/>
-          <w:numId w:val="10"/>
-        </w:numPr>
-        <w:ind w:left="2160" w:hanging="360"/>
-        <w:rPr>
-          <w:rFonts w:ascii="Times New Roman" w:cs="Times New Roman" w:eastAsia="Times New Roman" w:hAnsi="Times New Roman"/>
-          <w:sz w:val="24"/>
-          <w:szCs w:val="24"/>
-        </w:rPr>
-      </w:pPr>
-      <w:r>
-        <w:rPr>
-          <w:rFonts w:ascii="Times New Roman" w:cs="Times New Roman" w:eastAsia="Times New Roman" w:hAnsi="Times New Roman"/>
-          <w:sz w:val="24"/>
-          <w:szCs w:val="24"/>
-          <w:rtl w:val="0"/>
-        </w:rPr>
-        <w:t xml:space="preserve">Logout - This option will take you back to the login page.</w:t>
-      </w:r>
-    </w:p>
-    <w:p>
-      <w:pPr>
-        <w:rPr>
-          <w:rFonts w:ascii="Times New Roman" w:cs="Times New Roman" w:eastAsia="Times New Roman" w:hAnsi="Times New Roman"/>
-          <w:sz w:val="24"/>
-          <w:szCs w:val="24"/>
-        </w:rPr>
-      </w:pPr>
-      <w:r>
-        <w:rPr>
-          <w:rtl w:val="0"/>
-        </w:rPr>
-      </w:r>
-    </w:p>
-    <w:p>
-      <w:pPr>
-        <w:rPr>
-          <w:rFonts w:ascii="Times New Roman" w:cs="Times New Roman" w:eastAsia="Times New Roman" w:hAnsi="Times New Roman"/>
-          <w:sz w:val="24"/>
-          <w:szCs w:val="24"/>
-        </w:rPr>
-      </w:pPr>
-      <w:r>
-        <w:rPr>
-          <w:rtl w:val="0"/>
-        </w:rPr>
-      </w:r>
-    </w:p>
-    <w:p>
-      <w:pPr>
-        <w:rPr>
-          <w:rFonts w:ascii="Times New Roman" w:cs="Times New Roman" w:eastAsia="Times New Roman" w:hAnsi="Times New Roman"/>
-          <w:sz w:val="24"/>
-          <w:szCs w:val="24"/>
-        </w:rPr>
-      </w:pPr>
-      <w:r>
-        <w:rPr>
-          <w:rtl w:val="0"/>
-        </w:rPr>
-      </w:r>
-    </w:p>
-    <w:p>
-      <w:pPr>
-        <w:rPr>
-          <w:rFonts w:ascii="Times New Roman" w:cs="Times New Roman" w:eastAsia="Times New Roman" w:hAnsi="Times New Roman"/>
-          <w:sz w:val="24"/>
-          <w:szCs w:val="24"/>
-        </w:rPr>
-      </w:pPr>
-      <w:r>
-        <w:rPr>
-          <w:rtl w:val="0"/>
-        </w:rPr>
-      </w:r>
-    </w:p>
-    <w:p>
-      <w:pPr>
-        <w:rPr>
-          <w:rFonts w:ascii="Times New Roman" w:cs="Times New Roman" w:eastAsia="Times New Roman" w:hAnsi="Times New Roman"/>
-          <w:sz w:val="24"/>
-          <w:szCs w:val="24"/>
-        </w:rPr>
-      </w:pPr>
-      <w:r>
-        <w:rPr>
-          <w:rtl w:val="0"/>
-        </w:rPr>
-      </w:r>
-    </w:p>
-    <w:p>
-      <w:pPr>
-        <w:rPr>
-          <w:rFonts w:ascii="Times New Roman" w:cs="Times New Roman" w:eastAsia="Times New Roman" w:hAnsi="Times New Roman"/>
-          <w:sz w:val="24"/>
-          <w:szCs w:val="24"/>
-        </w:rPr>
-      </w:pPr>
-      <w:r>
-        <w:rPr>
-          <w:rtl w:val="0"/>
-        </w:rPr>
-      </w:r>
-    </w:p>
-    <w:p>
-      <w:pPr>
-        <w:rPr>
-          <w:rFonts w:ascii="Times New Roman" w:cs="Times New Roman" w:eastAsia="Times New Roman" w:hAnsi="Times New Roman"/>
-          <w:sz w:val="24"/>
-          <w:szCs w:val="24"/>
-        </w:rPr>
-      </w:pPr>
-      <w:r>
-        <w:rPr>
-          <w:rtl w:val="0"/>
-        </w:rPr>
-      </w:r>
-    </w:p>
-    <w:p>
-      <w:pPr>
-        <w:rPr>
-          <w:rFonts w:ascii="Times New Roman" w:cs="Times New Roman" w:eastAsia="Times New Roman" w:hAnsi="Times New Roman"/>
-          <w:sz w:val="24"/>
-          <w:szCs w:val="24"/>
-        </w:rPr>
-      </w:pPr>
-      <w:r>
-        <w:rPr>
-          <w:rtl w:val="0"/>
-        </w:rPr>
-      </w:r>
-    </w:p>
-    <w:p>
-      <w:pPr>
-        <w:rPr>
-          <w:rFonts w:ascii="Times New Roman" w:cs="Times New Roman" w:eastAsia="Times New Roman" w:hAnsi="Times New Roman"/>
-          <w:sz w:val="24"/>
-          <w:szCs w:val="24"/>
-        </w:rPr>
-      </w:pPr>
-      <w:r>
-        <w:rPr>
-          <w:rtl w:val="0"/>
-        </w:rPr>
-      </w:r>
-    </w:p>
-    <w:p>
-      <w:pPr>
-        <w:rPr>
-          <w:rFonts w:ascii="Times New Roman" w:cs="Times New Roman" w:eastAsia="Times New Roman" w:hAnsi="Times New Roman"/>
-          <w:sz w:val="24"/>
-          <w:szCs w:val="24"/>
-        </w:rPr>
-      </w:pPr>
-      <w:r>
-        <w:rPr>
-          <w:rtl w:val="0"/>
-        </w:rPr>
-      </w:r>
-    </w:p>
-    <w:p>
-      <w:pPr>
-        <w:rPr>
-          <w:rFonts w:ascii="Times New Roman" w:cs="Times New Roman" w:eastAsia="Times New Roman" w:hAnsi="Times New Roman"/>
-          <w:sz w:val="24"/>
-          <w:szCs w:val="24"/>
-        </w:rPr>
-      </w:pPr>
-      <w:r>
-        <w:rPr>
-          <w:rtl w:val="0"/>
-        </w:rPr>
-      </w:r>
-    </w:p>
-    <w:p>
-      <w:pPr>
-        <w:pStyle w:val="Heading2"/>
-        <w:rPr/>
-      </w:pPr>
-      <w:bookmarkStart w:colFirst="0" w:colLast="0" w:name="_heading=h.4i7ojhp" w:id="17"/>
-      <w:bookmarkEnd w:id="17"/>
-      <w:r>
-        <w:rPr>
-          <w:rtl w:val="0"/>
-        </w:rPr>
-        <w:t xml:space="preserve">Viewing the Packages</w:t>
-      </w:r>
-    </w:p>
-    <w:p>
-      <w:pPr>
-        <w:numPr>
-          <w:ilvl w:val="0"/>
-          <w:numId w:val="12"/>
         </w:numPr>
         <w:pBdr>
           <w:top w:space="0" w:sz="0" w:val="nil"/>
@@ -7082,16 +5638,16 @@
           <wp:inline distB="114300" distT="114300" distL="114300" distR="114300">
             <wp:extent cx="3171825" cy="3240928"/>
             <wp:effectExtent b="0" l="0" r="0" t="0"/>
-            <wp:docPr id="1234682044" name="image35.png"/>
+            <wp:docPr id="1234682041" name="image32.png"/>
             <a:graphic>
               <a:graphicData uri="http://schemas.openxmlformats.org/drawingml/2006/picture">
                 <pic:pic>
                   <pic:nvPicPr>
-                    <pic:cNvPr id="0" name="image35.png"/>
+                    <pic:cNvPr id="0" name="image32.png"/>
                     <pic:cNvPicPr preferRelativeResize="0"/>
                   </pic:nvPicPr>
                   <pic:blipFill>
-                    <a:blip r:embed="rId42"/>
+                    <a:blip r:embed="rId39"/>
                     <a:srcRect b="0" l="0" r="0" t="0"/>
                     <a:stretch>
                       <a:fillRect/>
@@ -7121,7 +5677,7 @@
       <w:pPr>
         <w:numPr>
           <w:ilvl w:val="0"/>
-          <w:numId w:val="12"/>
+          <w:numId w:val="10"/>
         </w:numPr>
         <w:pBdr>
           <w:top w:space="0" w:sz="0" w:val="nil"/>
@@ -7256,16 +5812,16 @@
           <wp:inline distB="114300" distT="114300" distL="114300" distR="114300">
             <wp:extent cx="1934978" cy="2833688"/>
             <wp:effectExtent b="0" l="0" r="0" t="0"/>
-            <wp:docPr id="1234682040" name="image22.png"/>
+            <wp:docPr id="1234682038" name="image26.png"/>
             <a:graphic>
               <a:graphicData uri="http://schemas.openxmlformats.org/drawingml/2006/picture">
                 <pic:pic>
                   <pic:nvPicPr>
-                    <pic:cNvPr id="0" name="image22.png"/>
+                    <pic:cNvPr id="0" name="image26.png"/>
                     <pic:cNvPicPr preferRelativeResize="0"/>
                   </pic:nvPicPr>
                   <pic:blipFill>
-                    <a:blip r:embed="rId43"/>
+                    <a:blip r:embed="rId40"/>
                     <a:srcRect b="0" l="0" r="0" t="0"/>
                     <a:stretch>
                       <a:fillRect/>
@@ -7292,7 +5848,7 @@
       </w:r>
     </w:p>
     <w:sectPr>
-      <w:headerReference r:id="rId44" w:type="default"/>
+      <w:headerReference r:id="rId41" w:type="default"/>
       <w:pgSz w:h="15840" w:w="12240" w:orient="portrait"/>
       <w:pgMar w:bottom="1440" w:top="1440" w:left="1440" w:right="1440" w:header="720" w:footer="720"/>
       <w:pgNumType w:start="1"/>
@@ -8210,7 +6766,7 @@
       <w:lvlText w:val="●"/>
       <w:lvlJc w:val="left"/>
       <w:pPr>
-        <w:ind w:left="720" w:hanging="360"/>
+        <w:ind w:left="1440" w:hanging="360"/>
       </w:pPr>
       <w:rPr>
         <w:u w:val="none"/>
@@ -8222,7 +6778,7 @@
       <w:lvlText w:val="○"/>
       <w:lvlJc w:val="left"/>
       <w:pPr>
-        <w:ind w:left="1440" w:hanging="360"/>
+        <w:ind w:left="2160" w:hanging="360"/>
       </w:pPr>
       <w:rPr>
         <w:u w:val="none"/>
@@ -8234,7 +6790,7 @@
       <w:lvlText w:val="■"/>
       <w:lvlJc w:val="left"/>
       <w:pPr>
-        <w:ind w:left="2160" w:hanging="360"/>
+        <w:ind w:left="2880" w:hanging="360"/>
       </w:pPr>
       <w:rPr>
         <w:u w:val="none"/>
@@ -8246,7 +6802,7 @@
       <w:lvlText w:val="●"/>
       <w:lvlJc w:val="left"/>
       <w:pPr>
-        <w:ind w:left="2880" w:hanging="360"/>
+        <w:ind w:left="3600" w:hanging="360"/>
       </w:pPr>
       <w:rPr>
         <w:u w:val="none"/>
@@ -8258,7 +6814,7 @@
       <w:lvlText w:val="○"/>
       <w:lvlJc w:val="left"/>
       <w:pPr>
-        <w:ind w:left="3600" w:hanging="360"/>
+        <w:ind w:left="4320" w:hanging="360"/>
       </w:pPr>
       <w:rPr>
         <w:u w:val="none"/>
@@ -8270,7 +6826,7 @@
       <w:lvlText w:val="■"/>
       <w:lvlJc w:val="left"/>
       <w:pPr>
-        <w:ind w:left="4320" w:hanging="360"/>
+        <w:ind w:left="5040" w:hanging="360"/>
       </w:pPr>
       <w:rPr>
         <w:u w:val="none"/>
@@ -8282,7 +6838,7 @@
       <w:lvlText w:val="●"/>
       <w:lvlJc w:val="left"/>
       <w:pPr>
-        <w:ind w:left="5040" w:hanging="360"/>
+        <w:ind w:left="5760" w:hanging="360"/>
       </w:pPr>
       <w:rPr>
         <w:u w:val="none"/>
@@ -8294,7 +6850,7 @@
       <w:lvlText w:val="○"/>
       <w:lvlJc w:val="left"/>
       <w:pPr>
-        <w:ind w:left="5760" w:hanging="360"/>
+        <w:ind w:left="6480" w:hanging="360"/>
       </w:pPr>
       <w:rPr>
         <w:u w:val="none"/>
@@ -8306,7 +6862,7 @@
       <w:lvlText w:val="■"/>
       <w:lvlJc w:val="left"/>
       <w:pPr>
-        <w:ind w:left="6480" w:hanging="360"/>
+        <w:ind w:left="7200" w:hanging="360"/>
       </w:pPr>
       <w:rPr>
         <w:u w:val="none"/>
@@ -8314,226 +6870,6 @@
     </w:lvl>
   </w:abstractNum>
   <w:abstractNum w:abstractNumId="10">
-    <w:lvl w:ilvl="0">
-      <w:start w:val="1"/>
-      <w:numFmt w:val="decimal"/>
-      <w:lvlText w:val="%1."/>
-      <w:lvlJc w:val="left"/>
-      <w:pPr>
-        <w:ind w:left="720" w:hanging="360"/>
-      </w:pPr>
-      <w:rPr>
-        <w:u w:val="none"/>
-      </w:rPr>
-    </w:lvl>
-    <w:lvl w:ilvl="1">
-      <w:start w:val="1"/>
-      <w:numFmt w:val="lowerLetter"/>
-      <w:lvlText w:val="%2."/>
-      <w:lvlJc w:val="left"/>
-      <w:pPr>
-        <w:ind w:left="1440" w:hanging="360"/>
-      </w:pPr>
-      <w:rPr>
-        <w:u w:val="none"/>
-      </w:rPr>
-    </w:lvl>
-    <w:lvl w:ilvl="2">
-      <w:start w:val="1"/>
-      <w:numFmt w:val="lowerRoman"/>
-      <w:lvlText w:val="%3."/>
-      <w:lvlJc w:val="right"/>
-      <w:pPr>
-        <w:ind w:left="2160" w:hanging="360"/>
-      </w:pPr>
-      <w:rPr>
-        <w:u w:val="none"/>
-      </w:rPr>
-    </w:lvl>
-    <w:lvl w:ilvl="3">
-      <w:start w:val="1"/>
-      <w:numFmt w:val="decimal"/>
-      <w:lvlText w:val="%4."/>
-      <w:lvlJc w:val="left"/>
-      <w:pPr>
-        <w:ind w:left="2880" w:hanging="360"/>
-      </w:pPr>
-      <w:rPr>
-        <w:u w:val="none"/>
-      </w:rPr>
-    </w:lvl>
-    <w:lvl w:ilvl="4">
-      <w:start w:val="1"/>
-      <w:numFmt w:val="lowerLetter"/>
-      <w:lvlText w:val="%5."/>
-      <w:lvlJc w:val="left"/>
-      <w:pPr>
-        <w:ind w:left="3600" w:hanging="360"/>
-      </w:pPr>
-      <w:rPr>
-        <w:u w:val="none"/>
-      </w:rPr>
-    </w:lvl>
-    <w:lvl w:ilvl="5">
-      <w:start w:val="1"/>
-      <w:numFmt w:val="lowerRoman"/>
-      <w:lvlText w:val="%6."/>
-      <w:lvlJc w:val="right"/>
-      <w:pPr>
-        <w:ind w:left="4320" w:hanging="360"/>
-      </w:pPr>
-      <w:rPr>
-        <w:u w:val="none"/>
-      </w:rPr>
-    </w:lvl>
-    <w:lvl w:ilvl="6">
-      <w:start w:val="1"/>
-      <w:numFmt w:val="decimal"/>
-      <w:lvlText w:val="%7."/>
-      <w:lvlJc w:val="left"/>
-      <w:pPr>
-        <w:ind w:left="5040" w:hanging="360"/>
-      </w:pPr>
-      <w:rPr>
-        <w:u w:val="none"/>
-      </w:rPr>
-    </w:lvl>
-    <w:lvl w:ilvl="7">
-      <w:start w:val="1"/>
-      <w:numFmt w:val="lowerLetter"/>
-      <w:lvlText w:val="%8."/>
-      <w:lvlJc w:val="left"/>
-      <w:pPr>
-        <w:ind w:left="5760" w:hanging="360"/>
-      </w:pPr>
-      <w:rPr>
-        <w:u w:val="none"/>
-      </w:rPr>
-    </w:lvl>
-    <w:lvl w:ilvl="8">
-      <w:start w:val="1"/>
-      <w:numFmt w:val="lowerRoman"/>
-      <w:lvlText w:val="%9."/>
-      <w:lvlJc w:val="right"/>
-      <w:pPr>
-        <w:ind w:left="6480" w:hanging="360"/>
-      </w:pPr>
-      <w:rPr>
-        <w:u w:val="none"/>
-      </w:rPr>
-    </w:lvl>
-  </w:abstractNum>
-  <w:abstractNum w:abstractNumId="11">
-    <w:lvl w:ilvl="0">
-      <w:start w:val="1"/>
-      <w:numFmt w:val="bullet"/>
-      <w:lvlText w:val="●"/>
-      <w:lvlJc w:val="left"/>
-      <w:pPr>
-        <w:ind w:left="1440" w:hanging="360"/>
-      </w:pPr>
-      <w:rPr>
-        <w:u w:val="none"/>
-      </w:rPr>
-    </w:lvl>
-    <w:lvl w:ilvl="1">
-      <w:start w:val="1"/>
-      <w:numFmt w:val="bullet"/>
-      <w:lvlText w:val="○"/>
-      <w:lvlJc w:val="left"/>
-      <w:pPr>
-        <w:ind w:left="2160" w:hanging="360"/>
-      </w:pPr>
-      <w:rPr>
-        <w:u w:val="none"/>
-      </w:rPr>
-    </w:lvl>
-    <w:lvl w:ilvl="2">
-      <w:start w:val="1"/>
-      <w:numFmt w:val="bullet"/>
-      <w:lvlText w:val="■"/>
-      <w:lvlJc w:val="left"/>
-      <w:pPr>
-        <w:ind w:left="2880" w:hanging="360"/>
-      </w:pPr>
-      <w:rPr>
-        <w:u w:val="none"/>
-      </w:rPr>
-    </w:lvl>
-    <w:lvl w:ilvl="3">
-      <w:start w:val="1"/>
-      <w:numFmt w:val="bullet"/>
-      <w:lvlText w:val="●"/>
-      <w:lvlJc w:val="left"/>
-      <w:pPr>
-        <w:ind w:left="3600" w:hanging="360"/>
-      </w:pPr>
-      <w:rPr>
-        <w:u w:val="none"/>
-      </w:rPr>
-    </w:lvl>
-    <w:lvl w:ilvl="4">
-      <w:start w:val="1"/>
-      <w:numFmt w:val="bullet"/>
-      <w:lvlText w:val="○"/>
-      <w:lvlJc w:val="left"/>
-      <w:pPr>
-        <w:ind w:left="4320" w:hanging="360"/>
-      </w:pPr>
-      <w:rPr>
-        <w:u w:val="none"/>
-      </w:rPr>
-    </w:lvl>
-    <w:lvl w:ilvl="5">
-      <w:start w:val="1"/>
-      <w:numFmt w:val="bullet"/>
-      <w:lvlText w:val="■"/>
-      <w:lvlJc w:val="left"/>
-      <w:pPr>
-        <w:ind w:left="5040" w:hanging="360"/>
-      </w:pPr>
-      <w:rPr>
-        <w:u w:val="none"/>
-      </w:rPr>
-    </w:lvl>
-    <w:lvl w:ilvl="6">
-      <w:start w:val="1"/>
-      <w:numFmt w:val="bullet"/>
-      <w:lvlText w:val="●"/>
-      <w:lvlJc w:val="left"/>
-      <w:pPr>
-        <w:ind w:left="5760" w:hanging="360"/>
-      </w:pPr>
-      <w:rPr>
-        <w:u w:val="none"/>
-      </w:rPr>
-    </w:lvl>
-    <w:lvl w:ilvl="7">
-      <w:start w:val="1"/>
-      <w:numFmt w:val="bullet"/>
-      <w:lvlText w:val="○"/>
-      <w:lvlJc w:val="left"/>
-      <w:pPr>
-        <w:ind w:left="6480" w:hanging="360"/>
-      </w:pPr>
-      <w:rPr>
-        <w:u w:val="none"/>
-      </w:rPr>
-    </w:lvl>
-    <w:lvl w:ilvl="8">
-      <w:start w:val="1"/>
-      <w:numFmt w:val="bullet"/>
-      <w:lvlText w:val="■"/>
-      <w:lvlJc w:val="left"/>
-      <w:pPr>
-        <w:ind w:left="7200" w:hanging="360"/>
-      </w:pPr>
-      <w:rPr>
-        <w:u w:val="none"/>
-      </w:rPr>
-    </w:lvl>
-  </w:abstractNum>
-  <w:abstractNum w:abstractNumId="12">
     <w:lvl w:ilvl="0">
       <w:start w:val="1"/>
       <w:numFmt w:val="decimal"/>
@@ -8672,12 +7008,6 @@
   </w:num>
   <w:num w:numId="10">
     <w:abstractNumId w:val="10"/>
-  </w:num>
-  <w:num w:numId="11">
-    <w:abstractNumId w:val="11"/>
-  </w:num>
-  <w:num w:numId="12">
-    <w:abstractNumId w:val="12"/>
   </w:num>
 </w:numbering>
 </file>

</xml_diff>